<commit_message>
Updates to R script and report write up for ARIMA plus associated graphics
</commit_message>
<xml_diff>
--- a/UK Rainfall WriteUp.docx
+++ b/UK Rainfall WriteUp.docx
@@ -87,24 +87,27 @@
         <w:jc w:val="both"/>
         <w:rPr>
           <w:rFonts w:ascii="Arial" w:hAnsi="Arial" w:cs="Arial"/>
-        </w:rPr>
-      </w:pPr>
-      <w:r>
-        <w:rPr>
-          <w:rFonts w:ascii="Arial" w:hAnsi="Arial" w:cs="Arial"/>
+          <w:u w:val="single"/>
+        </w:rPr>
+      </w:pPr>
+      <w:r>
+        <w:rPr>
+          <w:rFonts w:ascii="Arial" w:hAnsi="Arial" w:cs="Arial"/>
+          <w:u w:val="single"/>
         </w:rPr>
         <w:t>Aim</w:t>
       </w:r>
       <w:r>
         <w:rPr>
           <w:rFonts w:ascii="Arial" w:hAnsi="Arial" w:cs="Arial"/>
+          <w:u w:val="single"/>
         </w:rPr>
         <w:t>s</w:t>
       </w:r>
     </w:p>
     <w:p>
       <w:pPr>
-        <w:spacing w:line="240" w:lineRule="auto"/>
+        <w:spacing w:after="80" w:line="240" w:lineRule="auto"/>
         <w:jc w:val="both"/>
         <w:rPr>
           <w:rFonts w:ascii="Arial" w:hAnsi="Arial" w:cs="Arial"/>
@@ -138,13 +141,7 @@
         <w:rPr>
           <w:rFonts w:ascii="Arial" w:hAnsi="Arial" w:cs="Arial"/>
         </w:rPr>
-        <w:t xml:space="preserve"> s</w:t>
-      </w:r>
-      <w:r>
-        <w:rPr>
-          <w:rFonts w:ascii="Arial" w:hAnsi="Arial" w:cs="Arial"/>
-        </w:rPr>
-        <w:t>tatistical modelling techniques</w:t>
+        <w:t xml:space="preserve"> statistical modelling techniques</w:t>
       </w:r>
       <w:r>
         <w:rPr>
@@ -210,19 +207,25 @@
         <w:rPr>
           <w:rFonts w:ascii="Arial" w:hAnsi="Arial" w:cs="Arial"/>
         </w:rPr>
+        <w:t xml:space="preserve">modelled based on its past </w:t>
+      </w:r>
+      <w:r>
+        <w:rPr>
+          <w:rFonts w:ascii="Arial" w:hAnsi="Arial" w:cs="Arial"/>
+        </w:rPr>
+        <w:t xml:space="preserve">values such that future values can be </w:t>
+      </w:r>
+      <w:r>
+        <w:rPr>
+          <w:rFonts w:ascii="Arial" w:hAnsi="Arial" w:cs="Arial"/>
+        </w:rPr>
         <w:t xml:space="preserve">accurately </w:t>
       </w:r>
       <w:r>
         <w:rPr>
           <w:rFonts w:ascii="Arial" w:hAnsi="Arial" w:cs="Arial"/>
         </w:rPr>
-        <w:t>forecast</w:t>
-      </w:r>
-      <w:r>
-        <w:rPr>
-          <w:rFonts w:ascii="Arial" w:hAnsi="Arial" w:cs="Arial"/>
-        </w:rPr>
-        <w:t>.</w:t>
+        <w:t>forecast.</w:t>
       </w:r>
     </w:p>
     <w:p>
@@ -461,18 +464,20 @@
         <w:jc w:val="both"/>
         <w:rPr>
           <w:rFonts w:ascii="Arial" w:hAnsi="Arial" w:cs="Arial"/>
-        </w:rPr>
-      </w:pPr>
-      <w:r>
-        <w:rPr>
-          <w:rFonts w:ascii="Arial" w:hAnsi="Arial" w:cs="Arial"/>
+          <w:u w:val="single"/>
+        </w:rPr>
+      </w:pPr>
+      <w:r>
+        <w:rPr>
+          <w:rFonts w:ascii="Arial" w:hAnsi="Arial" w:cs="Arial"/>
+          <w:u w:val="single"/>
         </w:rPr>
         <w:t>UK Regional Rainfall Data</w:t>
       </w:r>
     </w:p>
     <w:p>
       <w:pPr>
-        <w:spacing w:line="240" w:lineRule="auto"/>
+        <w:spacing w:after="80" w:line="240" w:lineRule="auto"/>
         <w:jc w:val="both"/>
         <w:rPr>
           <w:rFonts w:ascii="Arial" w:hAnsi="Arial" w:cs="Arial"/>
@@ -1003,11 +1008,13 @@
         <w:jc w:val="both"/>
         <w:rPr>
           <w:rFonts w:ascii="Arial" w:hAnsi="Arial" w:cs="Arial"/>
-        </w:rPr>
-      </w:pPr>
-      <w:r>
-        <w:rPr>
-          <w:rFonts w:ascii="Arial" w:hAnsi="Arial" w:cs="Arial"/>
+          <w:u w:val="single"/>
+        </w:rPr>
+      </w:pPr>
+      <w:r>
+        <w:rPr>
+          <w:rFonts w:ascii="Arial" w:hAnsi="Arial" w:cs="Arial"/>
+          <w:u w:val="single"/>
         </w:rPr>
         <w:t>UK Weather Station Rainfall Data</w:t>
       </w:r>
@@ -1020,6 +1027,130 @@
           <w:rFonts w:ascii="Arial" w:hAnsi="Arial" w:cs="Arial"/>
         </w:rPr>
       </w:pPr>
+      <w:r>
+        <w:rPr>
+          <w:rFonts w:ascii="Arial" w:hAnsi="Arial" w:cs="Arial"/>
+          <w:noProof/>
+        </w:rPr>
+        <w:drawing>
+          <wp:anchor distT="0" distB="0" distL="114300" distR="114300" simplePos="0" relativeHeight="251668480" behindDoc="0" locked="0" layoutInCell="1" allowOverlap="1" wp14:anchorId="0EEAEF36" wp14:editId="58B37A2C">
+            <wp:simplePos x="0" y="0"/>
+            <wp:positionH relativeFrom="margin">
+              <wp:posOffset>0</wp:posOffset>
+            </wp:positionH>
+            <wp:positionV relativeFrom="paragraph">
+              <wp:posOffset>2196465</wp:posOffset>
+            </wp:positionV>
+            <wp:extent cx="3302000" cy="2028825"/>
+            <wp:effectExtent l="0" t="0" r="0" b="9525"/>
+            <wp:wrapSquare wrapText="bothSides"/>
+            <wp:docPr id="11" name="Picture 11" descr="Chart, histogram&#10;&#10;Description automatically generated"/>
+            <wp:cNvGraphicFramePr>
+              <a:graphicFrameLocks xmlns:a="http://schemas.openxmlformats.org/drawingml/2006/main" noChangeAspect="1"/>
+            </wp:cNvGraphicFramePr>
+            <a:graphic xmlns:a="http://schemas.openxmlformats.org/drawingml/2006/main">
+              <a:graphicData uri="http://schemas.openxmlformats.org/drawingml/2006/picture">
+                <pic:pic xmlns:pic="http://schemas.openxmlformats.org/drawingml/2006/picture">
+                  <pic:nvPicPr>
+                    <pic:cNvPr id="11" name="Picture 11" descr="Chart, histogram&#10;&#10;Description automatically generated"/>
+                    <pic:cNvPicPr/>
+                  </pic:nvPicPr>
+                  <pic:blipFill rotWithShape="1">
+                    <a:blip r:embed="rId5" cstate="print">
+                      <a:extLst>
+                        <a:ext uri="{28A0092B-C50C-407E-A947-70E740481C1C}">
+                          <a14:useLocalDpi xmlns:a14="http://schemas.microsoft.com/office/drawing/2010/main" val="0"/>
+                        </a:ext>
+                      </a:extLst>
+                    </a:blip>
+                    <a:srcRect l="2436" t="4887" r="6124" b="3894"/>
+                    <a:stretch/>
+                  </pic:blipFill>
+                  <pic:spPr bwMode="auto">
+                    <a:xfrm>
+                      <a:off x="0" y="0"/>
+                      <a:ext cx="3302000" cy="2028825"/>
+                    </a:xfrm>
+                    <a:prstGeom prst="rect">
+                      <a:avLst/>
+                    </a:prstGeom>
+                    <a:ln>
+                      <a:noFill/>
+                    </a:ln>
+                    <a:extLst>
+                      <a:ext uri="{53640926-AAD7-44D8-BBD7-CCE9431645EC}">
+                        <a14:shadowObscured xmlns:a14="http://schemas.microsoft.com/office/drawing/2010/main"/>
+                      </a:ext>
+                    </a:extLst>
+                  </pic:spPr>
+                </pic:pic>
+              </a:graphicData>
+            </a:graphic>
+          </wp:anchor>
+        </w:drawing>
+      </w:r>
+      <w:r>
+        <w:rPr>
+          <w:rFonts w:ascii="Arial" w:hAnsi="Arial" w:cs="Arial"/>
+          <w:noProof/>
+        </w:rPr>
+        <w:drawing>
+          <wp:anchor distT="0" distB="0" distL="114300" distR="114300" simplePos="0" relativeHeight="251669504" behindDoc="0" locked="0" layoutInCell="1" allowOverlap="1" wp14:anchorId="5F4F5368" wp14:editId="5B909A77">
+            <wp:simplePos x="0" y="0"/>
+            <wp:positionH relativeFrom="margin">
+              <wp:align>right</wp:align>
+            </wp:positionH>
+            <wp:positionV relativeFrom="paragraph">
+              <wp:posOffset>2200275</wp:posOffset>
+            </wp:positionV>
+            <wp:extent cx="3333750" cy="2031365"/>
+            <wp:effectExtent l="0" t="0" r="0" b="6985"/>
+            <wp:wrapSquare wrapText="bothSides"/>
+            <wp:docPr id="12" name="Picture 12" descr="Chart, histogram&#10;&#10;Description automatically generated"/>
+            <wp:cNvGraphicFramePr>
+              <a:graphicFrameLocks xmlns:a="http://schemas.openxmlformats.org/drawingml/2006/main" noChangeAspect="1"/>
+            </wp:cNvGraphicFramePr>
+            <a:graphic xmlns:a="http://schemas.openxmlformats.org/drawingml/2006/main">
+              <a:graphicData uri="http://schemas.openxmlformats.org/drawingml/2006/picture">
+                <pic:pic xmlns:pic="http://schemas.openxmlformats.org/drawingml/2006/picture">
+                  <pic:nvPicPr>
+                    <pic:cNvPr id="12" name="Picture 12" descr="Chart, histogram&#10;&#10;Description automatically generated"/>
+                    <pic:cNvPicPr/>
+                  </pic:nvPicPr>
+                  <pic:blipFill rotWithShape="1">
+                    <a:blip r:embed="rId6" cstate="print">
+                      <a:extLst>
+                        <a:ext uri="{28A0092B-C50C-407E-A947-70E740481C1C}">
+                          <a14:useLocalDpi xmlns:a14="http://schemas.microsoft.com/office/drawing/2010/main" val="0"/>
+                        </a:ext>
+                      </a:extLst>
+                    </a:blip>
+                    <a:srcRect l="2437" t="5352" r="5838" b="3894"/>
+                    <a:stretch/>
+                  </pic:blipFill>
+                  <pic:spPr bwMode="auto">
+                    <a:xfrm>
+                      <a:off x="0" y="0"/>
+                      <a:ext cx="3333750" cy="2031365"/>
+                    </a:xfrm>
+                    <a:prstGeom prst="rect">
+                      <a:avLst/>
+                    </a:prstGeom>
+                    <a:ln>
+                      <a:noFill/>
+                    </a:ln>
+                    <a:extLst>
+                      <a:ext uri="{53640926-AAD7-44D8-BBD7-CCE9431645EC}">
+                        <a14:shadowObscured xmlns:a14="http://schemas.microsoft.com/office/drawing/2010/main"/>
+                      </a:ext>
+                    </a:extLst>
+                  </pic:spPr>
+                </pic:pic>
+              </a:graphicData>
+            </a:graphic>
+          </wp:anchor>
+        </w:drawing>
+      </w:r>
       <w:r>
         <w:rPr>
           <w:noProof/>
@@ -1027,7 +1158,7 @@
         <mc:AlternateContent>
           <mc:Choice Requires="wps">
             <w:drawing>
-              <wp:anchor distT="0" distB="0" distL="114300" distR="114300" simplePos="0" relativeHeight="251673600" behindDoc="0" locked="0" layoutInCell="1" allowOverlap="1" wp14:anchorId="77011695" wp14:editId="69E6FF1E">
+              <wp:anchor distT="0" distB="0" distL="114300" distR="114300" simplePos="0" relativeHeight="251673600" behindDoc="0" locked="0" layoutInCell="1" allowOverlap="1" wp14:anchorId="77011695" wp14:editId="2AC17761">
                 <wp:simplePos x="0" y="0"/>
                 <wp:positionH relativeFrom="column">
                   <wp:posOffset>847090</wp:posOffset>
@@ -1117,7 +1248,7 @@
                 <v:stroke joinstyle="miter"/>
                 <v:path gradientshapeok="t" o:connecttype="rect"/>
               </v:shapetype>
-              <v:shape id="Text Box 1" o:spid="_x0000_s1026" type="#_x0000_t202" style="position:absolute;left:0;text-align:left;margin-left:66.7pt;margin-top:325.35pt;width:356.25pt;height:.05pt;z-index:251673600;visibility:visible;mso-wrap-style:square;mso-width-percent:0;mso-wrap-distance-left:9pt;mso-wrap-distance-top:0;mso-wrap-distance-right:9pt;mso-wrap-distance-bottom:0;mso-position-horizontal:absolute;mso-position-horizontal-relative:text;mso-position-vertical:absolute;mso-position-vertical-relative:text;mso-width-percent:0;mso-width-relative:margin;v-text-anchor:top" o:gfxdata="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" stroked="f">
+              <v:shape id="Text Box 1" o:spid="_x0000_s1026" type="#_x0000_t202" style="position:absolute;left:0;text-align:left;margin-left:66.7pt;margin-top:325.35pt;width:356.25pt;height:.05pt;z-index:251673600;visibility:visible;mso-wrap-style:square;mso-width-percent:0;mso-wrap-distance-left:9pt;mso-wrap-distance-top:0;mso-wrap-distance-right:9pt;mso-wrap-distance-bottom:0;mso-position-horizontal:absolute;mso-position-horizontal-relative:text;mso-position-vertical:absolute;mso-position-vertical-relative:text;mso-width-percent:0;mso-width-relative:margin;v-text-anchor:top" o:gfxdata="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" stroked="f">
                 <v:textbox style="mso-fit-shape-to-text:t" inset="0,0,0,0">
                   <w:txbxContent>
                     <w:p>
@@ -1160,130 +1291,6 @@
             </w:pict>
           </mc:Fallback>
         </mc:AlternateContent>
-      </w:r>
-      <w:r>
-        <w:rPr>
-          <w:rFonts w:ascii="Arial" w:hAnsi="Arial" w:cs="Arial"/>
-          <w:noProof/>
-        </w:rPr>
-        <w:drawing>
-          <wp:anchor distT="0" distB="0" distL="114300" distR="114300" simplePos="0" relativeHeight="251669504" behindDoc="0" locked="0" layoutInCell="1" allowOverlap="1" wp14:anchorId="5F4F5368" wp14:editId="50837DE5">
-            <wp:simplePos x="0" y="0"/>
-            <wp:positionH relativeFrom="margin">
-              <wp:posOffset>3312160</wp:posOffset>
-            </wp:positionH>
-            <wp:positionV relativeFrom="paragraph">
-              <wp:posOffset>2085975</wp:posOffset>
-            </wp:positionV>
-            <wp:extent cx="3333750" cy="2031365"/>
-            <wp:effectExtent l="0" t="0" r="0" b="6985"/>
-            <wp:wrapSquare wrapText="bothSides"/>
-            <wp:docPr id="12" name="Picture 12" descr="Chart, histogram&#10;&#10;Description automatically generated"/>
-            <wp:cNvGraphicFramePr>
-              <a:graphicFrameLocks xmlns:a="http://schemas.openxmlformats.org/drawingml/2006/main" noChangeAspect="1"/>
-            </wp:cNvGraphicFramePr>
-            <a:graphic xmlns:a="http://schemas.openxmlformats.org/drawingml/2006/main">
-              <a:graphicData uri="http://schemas.openxmlformats.org/drawingml/2006/picture">
-                <pic:pic xmlns:pic="http://schemas.openxmlformats.org/drawingml/2006/picture">
-                  <pic:nvPicPr>
-                    <pic:cNvPr id="12" name="Picture 12" descr="Chart, histogram&#10;&#10;Description automatically generated"/>
-                    <pic:cNvPicPr/>
-                  </pic:nvPicPr>
-                  <pic:blipFill rotWithShape="1">
-                    <a:blip r:embed="rId5" cstate="print">
-                      <a:extLst>
-                        <a:ext uri="{28A0092B-C50C-407E-A947-70E740481C1C}">
-                          <a14:useLocalDpi xmlns:a14="http://schemas.microsoft.com/office/drawing/2010/main" val="0"/>
-                        </a:ext>
-                      </a:extLst>
-                    </a:blip>
-                    <a:srcRect l="2437" t="5352" r="5838" b="3894"/>
-                    <a:stretch/>
-                  </pic:blipFill>
-                  <pic:spPr bwMode="auto">
-                    <a:xfrm>
-                      <a:off x="0" y="0"/>
-                      <a:ext cx="3333750" cy="2031365"/>
-                    </a:xfrm>
-                    <a:prstGeom prst="rect">
-                      <a:avLst/>
-                    </a:prstGeom>
-                    <a:ln>
-                      <a:noFill/>
-                    </a:ln>
-                    <a:extLst>
-                      <a:ext uri="{53640926-AAD7-44D8-BBD7-CCE9431645EC}">
-                        <a14:shadowObscured xmlns:a14="http://schemas.microsoft.com/office/drawing/2010/main"/>
-                      </a:ext>
-                    </a:extLst>
-                  </pic:spPr>
-                </pic:pic>
-              </a:graphicData>
-            </a:graphic>
-          </wp:anchor>
-        </w:drawing>
-      </w:r>
-      <w:r>
-        <w:rPr>
-          <w:rFonts w:ascii="Arial" w:hAnsi="Arial" w:cs="Arial"/>
-          <w:noProof/>
-        </w:rPr>
-        <w:drawing>
-          <wp:anchor distT="0" distB="0" distL="114300" distR="114300" simplePos="0" relativeHeight="251668480" behindDoc="0" locked="0" layoutInCell="1" allowOverlap="1" wp14:anchorId="0EEAEF36" wp14:editId="1B5D7A90">
-            <wp:simplePos x="0" y="0"/>
-            <wp:positionH relativeFrom="column">
-              <wp:posOffset>12700</wp:posOffset>
-            </wp:positionH>
-            <wp:positionV relativeFrom="paragraph">
-              <wp:posOffset>2091690</wp:posOffset>
-            </wp:positionV>
-            <wp:extent cx="3302016" cy="2028825"/>
-            <wp:effectExtent l="0" t="0" r="0" b="0"/>
-            <wp:wrapSquare wrapText="bothSides"/>
-            <wp:docPr id="11" name="Picture 11" descr="Chart, histogram&#10;&#10;Description automatically generated"/>
-            <wp:cNvGraphicFramePr>
-              <a:graphicFrameLocks xmlns:a="http://schemas.openxmlformats.org/drawingml/2006/main" noChangeAspect="1"/>
-            </wp:cNvGraphicFramePr>
-            <a:graphic xmlns:a="http://schemas.openxmlformats.org/drawingml/2006/main">
-              <a:graphicData uri="http://schemas.openxmlformats.org/drawingml/2006/picture">
-                <pic:pic xmlns:pic="http://schemas.openxmlformats.org/drawingml/2006/picture">
-                  <pic:nvPicPr>
-                    <pic:cNvPr id="11" name="Picture 11" descr="Chart, histogram&#10;&#10;Description automatically generated"/>
-                    <pic:cNvPicPr/>
-                  </pic:nvPicPr>
-                  <pic:blipFill rotWithShape="1">
-                    <a:blip r:embed="rId6" cstate="print">
-                      <a:extLst>
-                        <a:ext uri="{28A0092B-C50C-407E-A947-70E740481C1C}">
-                          <a14:useLocalDpi xmlns:a14="http://schemas.microsoft.com/office/drawing/2010/main" val="0"/>
-                        </a:ext>
-                      </a:extLst>
-                    </a:blip>
-                    <a:srcRect l="2436" t="4887" r="6124" b="3894"/>
-                    <a:stretch/>
-                  </pic:blipFill>
-                  <pic:spPr bwMode="auto">
-                    <a:xfrm>
-                      <a:off x="0" y="0"/>
-                      <a:ext cx="3302016" cy="2028825"/>
-                    </a:xfrm>
-                    <a:prstGeom prst="rect">
-                      <a:avLst/>
-                    </a:prstGeom>
-                    <a:ln>
-                      <a:noFill/>
-                    </a:ln>
-                    <a:extLst>
-                      <a:ext uri="{53640926-AAD7-44D8-BBD7-CCE9431645EC}">
-                        <a14:shadowObscured xmlns:a14="http://schemas.microsoft.com/office/drawing/2010/main"/>
-                      </a:ext>
-                    </a:extLst>
-                  </pic:spPr>
-                </pic:pic>
-              </a:graphicData>
-            </a:graphic>
-          </wp:anchor>
-        </w:drawing>
       </w:r>
       <w:r>
         <w:rPr>
@@ -2112,11 +2119,13 @@
         <w:jc w:val="both"/>
         <w:rPr>
           <w:rFonts w:ascii="Arial" w:hAnsi="Arial" w:cs="Arial"/>
-        </w:rPr>
-      </w:pPr>
-      <w:r>
-        <w:rPr>
-          <w:rFonts w:ascii="Arial" w:hAnsi="Arial" w:cs="Arial"/>
+          <w:u w:val="single"/>
+        </w:rPr>
+      </w:pPr>
+      <w:r>
+        <w:rPr>
+          <w:rFonts w:ascii="Arial" w:hAnsi="Arial" w:cs="Arial"/>
+          <w:u w:val="single"/>
         </w:rPr>
         <w:t>Spatial and Temporal Characteristics</w:t>
       </w:r>
@@ -2133,43 +2142,13 @@
         <w:rPr>
           <w:rFonts w:ascii="Arial" w:hAnsi="Arial" w:cs="Arial"/>
         </w:rPr>
-        <w:t xml:space="preserve">Summary visualisation of the full UK Regional Rainfall dataset is challenging due to the sheer number of months and due to there being 10 regions. A sample of the data for a shorter period for two of the regions was chosen and plotted as a time series (Figure </w:t>
-      </w:r>
-      <w:r>
-        <w:rPr>
-          <w:rFonts w:ascii="Arial" w:hAnsi="Arial" w:cs="Arial"/>
-        </w:rPr>
-        <w:t>2</w:t>
-      </w:r>
-      <w:r>
-        <w:rPr>
-          <w:rFonts w:ascii="Arial" w:hAnsi="Arial" w:cs="Arial"/>
-        </w:rPr>
-        <w:t>). The data shows considerable variation from month to month, little evidence of a distinct long-term trend,</w:t>
-      </w:r>
-      <w:r>
-        <w:rPr>
-          <w:rFonts w:ascii="Arial" w:hAnsi="Arial" w:cs="Arial"/>
-        </w:rPr>
-        <w:t xml:space="preserve"> which is c</w:t>
-      </w:r>
-      <w:r>
-        <w:rPr>
-          <w:rFonts w:ascii="Arial" w:hAnsi="Arial" w:cs="Arial"/>
-        </w:rPr>
-        <w:t>onsistent with the findings of</w:t>
-      </w:r>
-      <w:r>
-        <w:rPr>
-          <w:rFonts w:ascii="Arial" w:hAnsi="Arial" w:cs="Arial"/>
-        </w:rPr>
-        <w:t xml:space="preserve"> Lee (2020)</w:t>
-      </w:r>
-      <w:r>
-        <w:rPr>
-          <w:rFonts w:ascii="Arial" w:hAnsi="Arial" w:cs="Arial"/>
-        </w:rPr>
-        <w:t xml:space="preserve"> [</w:t>
+        <w:t>Summary visualisation of the full UK Regional Rainfall dataset is challenging due to the sheer number of months and due to there being 10 regions. A sample of the data for a shorter period for two of the regions was chosen and plotted as a time series (Figure 2). The data shows considerable variation from month to month, little evidence of a distinct long-term trend,</w:t>
+      </w:r>
+      <w:r>
+        <w:rPr>
+          <w:rFonts w:ascii="Arial" w:hAnsi="Arial" w:cs="Arial"/>
+        </w:rPr>
+        <w:t xml:space="preserve"> which is consistent with the findings of Lee (2020) [</w:t>
       </w:r>
       <w:r>
         <w:rPr>
@@ -2398,7 +2377,7 @@
     </w:p>
     <w:p>
       <w:pPr>
-        <w:spacing w:line="240" w:lineRule="auto"/>
+        <w:spacing w:after="80" w:line="240" w:lineRule="auto"/>
         <w:jc w:val="both"/>
         <w:rPr>
           <w:rFonts w:ascii="Arial" w:hAnsi="Arial" w:cs="Arial"/>
@@ -2771,7 +2750,7 @@
           </mc:Choice>
           <mc:Fallback>
             <w:pict>
-              <v:shape w14:anchorId="24708AD6" id="Text Box 15" o:spid="_x0000_s1028" type="#_x0000_t202" style="position:absolute;left:0;text-align:left;margin-left:6pt;margin-top:182.3pt;width:357pt;height:24.75pt;z-index:251677696;visibility:visible;mso-wrap-style:square;mso-width-percent:0;mso-height-percent:0;mso-wrap-distance-left:9pt;mso-wrap-distance-top:0;mso-wrap-distance-right:9pt;mso-wrap-distance-bottom:0;mso-position-horizontal:absolute;mso-position-horizontal-relative:margin;mso-position-vertical:absolute;mso-position-vertical-relative:text;mso-width-percent:0;mso-height-percent:0;mso-width-relative:margin;mso-height-relative:margin;v-text-anchor:top" o:gfxdata="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" stroked="f">
+              <v:shape w14:anchorId="24708AD6" id="Text Box 15" o:spid="_x0000_s1028" type="#_x0000_t202" style="position:absolute;left:0;text-align:left;margin-left:6pt;margin-top:182.3pt;width:357pt;height:24.75pt;z-index:251677696;visibility:visible;mso-wrap-style:square;mso-width-percent:0;mso-height-percent:0;mso-wrap-distance-left:9pt;mso-wrap-distance-top:0;mso-wrap-distance-right:9pt;mso-wrap-distance-bottom:0;mso-position-horizontal:absolute;mso-position-horizontal-relative:margin;mso-position-vertical:absolute;mso-position-vertical-relative:text;mso-width-percent:0;mso-height-percent:0;mso-width-relative:margin;mso-height-relative:margin;v-text-anchor:top" o:gfxdata="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" stroked="f">
                 <v:textbox inset="0,0,0,0">
                   <w:txbxContent>
                     <w:p>
@@ -3008,22 +2987,23 @@
       </w:pPr>
       <w:r>
         <w:rPr>
+          <w:rFonts w:ascii="Arial" w:hAnsi="Arial" w:cs="Arial"/>
           <w:noProof/>
         </w:rPr>
         <w:lastRenderedPageBreak/>
         <w:drawing>
-          <wp:anchor distT="0" distB="0" distL="114300" distR="114300" simplePos="0" relativeHeight="251671552" behindDoc="0" locked="0" layoutInCell="1" allowOverlap="1" wp14:anchorId="6546A844" wp14:editId="33B723B9">
+          <wp:anchor distT="0" distB="0" distL="114300" distR="114300" simplePos="0" relativeHeight="251682816" behindDoc="0" locked="0" layoutInCell="1" allowOverlap="1" wp14:anchorId="0239D1D4" wp14:editId="08858EB8">
             <wp:simplePos x="0" y="0"/>
             <wp:positionH relativeFrom="margin">
               <wp:align>left</wp:align>
             </wp:positionH>
             <wp:positionV relativeFrom="paragraph">
-              <wp:posOffset>8890</wp:posOffset>
+              <wp:posOffset>0</wp:posOffset>
             </wp:positionV>
-            <wp:extent cx="1965960" cy="3600450"/>
-            <wp:effectExtent l="0" t="0" r="0" b="0"/>
+            <wp:extent cx="2985770" cy="3324225"/>
+            <wp:effectExtent l="0" t="0" r="5080" b="9525"/>
             <wp:wrapSquare wrapText="bothSides"/>
-            <wp:docPr id="4" name="Picture 4" descr="Map&#10;&#10;Description automatically generated"/>
+            <wp:docPr id="7" name="Picture 7" descr="Chart, scatter chart&#10;&#10;Description automatically generated"/>
             <wp:cNvGraphicFramePr>
               <a:graphicFrameLocks xmlns:a="http://schemas.openxmlformats.org/drawingml/2006/main" noChangeAspect="1"/>
             </wp:cNvGraphicFramePr>
@@ -3031,7 +3011,7 @@
               <a:graphicData uri="http://schemas.openxmlformats.org/drawingml/2006/picture">
                 <pic:pic xmlns:pic="http://schemas.openxmlformats.org/drawingml/2006/picture">
                   <pic:nvPicPr>
-                    <pic:cNvPr id="4" name="Picture 4" descr="Map&#10;&#10;Description automatically generated"/>
+                    <pic:cNvPr id="7" name="Picture 7" descr="Chart, scatter chart&#10;&#10;Description automatically generated"/>
                     <pic:cNvPicPr/>
                   </pic:nvPicPr>
                   <pic:blipFill rotWithShape="1">
@@ -3042,13 +3022,13 @@
                         </a:ext>
                       </a:extLst>
                     </a:blip>
-                    <a:srcRect l="33393" t="1590" r="33356" b="1952"/>
+                    <a:srcRect l="22645" r="22893" b="1567"/>
                     <a:stretch/>
                   </pic:blipFill>
                   <pic:spPr bwMode="auto">
                     <a:xfrm>
                       <a:off x="0" y="0"/>
-                      <a:ext cx="1970410" cy="3608556"/>
+                      <a:ext cx="2985770" cy="3324225"/>
                     </a:xfrm>
                     <a:prstGeom prst="rect">
                       <a:avLst/>
@@ -3078,32 +3058,133 @@
         <w:rPr>
           <w:rFonts w:ascii="Arial" w:hAnsi="Arial" w:cs="Arial"/>
         </w:rPr>
-        <w:t xml:space="preserve">Analysis performed on the data in Excel identified Nov 1907 as the </w:t>
-      </w:r>
-      <w:r>
-        <w:rPr>
-          <w:rFonts w:ascii="Arial" w:hAnsi="Arial" w:cs="Arial"/>
-          <w:u w:val="single"/>
-        </w:rPr>
-        <w:t>month</w:t>
-      </w:r>
-      <w:r>
-        <w:rPr>
-          <w:rFonts w:ascii="Arial" w:hAnsi="Arial" w:cs="Arial"/>
-        </w:rPr>
-        <w:t xml:space="preserve"> with the rainfall </w:t>
-      </w:r>
-      <w:r>
-        <w:rPr>
-          <w:rFonts w:ascii="Arial" w:hAnsi="Arial" w:cs="Arial"/>
-        </w:rPr>
-        <w:t xml:space="preserve">pattern </w:t>
-      </w:r>
-      <w:r>
-        <w:rPr>
-          <w:rFonts w:ascii="Arial" w:hAnsi="Arial" w:cs="Arial"/>
-        </w:rPr>
-        <w:t>that most closely matche</w:t>
+        <w:t>Mapping of the annual average rainfall</w:t>
+      </w:r>
+      <w:r>
+        <w:rPr>
+          <w:rFonts w:ascii="Arial" w:hAnsi="Arial" w:cs="Arial"/>
+        </w:rPr>
+        <w:t xml:space="preserve"> figures for the weather station point data also confirmed the pattern of wetter in the north and west, drier in the south and east and away from the coasts. </w:t>
+      </w:r>
+      <w:r>
+        <w:rPr>
+          <w:rFonts w:ascii="Arial" w:hAnsi="Arial" w:cs="Arial"/>
+        </w:rPr>
+        <w:t xml:space="preserve">Eskdalemuir </w:t>
+      </w:r>
+      <w:r>
+        <w:rPr>
+          <w:rFonts w:ascii="Arial" w:hAnsi="Arial" w:cs="Arial"/>
+        </w:rPr>
+        <w:t xml:space="preserve">in Scotland </w:t>
+      </w:r>
+      <w:r>
+        <w:rPr>
+          <w:rFonts w:ascii="Arial" w:hAnsi="Arial" w:cs="Arial"/>
+        </w:rPr>
+        <w:t xml:space="preserve">records </w:t>
+      </w:r>
+      <w:r>
+        <w:rPr>
+          <w:rFonts w:ascii="Arial" w:hAnsi="Arial" w:cs="Arial"/>
+        </w:rPr>
+        <w:t>the highest annual average rainfall (</w:t>
+      </w:r>
+      <w:r>
+        <w:rPr>
+          <w:rFonts w:ascii="Arial" w:hAnsi="Arial" w:cs="Arial"/>
+        </w:rPr>
+        <w:t xml:space="preserve">140mm); </w:t>
+      </w:r>
+      <w:r>
+        <w:rPr>
+          <w:rFonts w:ascii="Arial" w:hAnsi="Arial" w:cs="Arial"/>
+        </w:rPr>
+        <w:t>Cambridge records the lowest</w:t>
+      </w:r>
+      <w:r>
+        <w:rPr>
+          <w:rFonts w:ascii="Arial" w:hAnsi="Arial" w:cs="Arial"/>
+        </w:rPr>
+        <w:t xml:space="preserve"> (46mm). </w:t>
+      </w:r>
+      <w:r>
+        <w:rPr>
+          <w:rFonts w:ascii="Arial" w:hAnsi="Arial" w:cs="Arial"/>
+        </w:rPr>
+        <w:t xml:space="preserve">This is in line with expectations based on knowledge of the south-westerly prevailing weather pattern in the UK, which brings rain in from the Atlantic </w:t>
+      </w:r>
+      <w:r>
+        <w:rPr>
+          <w:rFonts w:ascii="Arial" w:hAnsi="Arial" w:cs="Arial"/>
+        </w:rPr>
+        <w:t>with</w:t>
+      </w:r>
+      <w:r>
+        <w:rPr>
+          <w:rFonts w:ascii="Arial" w:hAnsi="Arial" w:cs="Arial"/>
+        </w:rPr>
+        <w:t xml:space="preserve"> the central hills and mountains of England and Scotland creat</w:t>
+      </w:r>
+      <w:r>
+        <w:rPr>
+          <w:rFonts w:ascii="Arial" w:hAnsi="Arial" w:cs="Arial"/>
+        </w:rPr>
+        <w:t>ing</w:t>
+      </w:r>
+      <w:r>
+        <w:rPr>
+          <w:rFonts w:ascii="Arial" w:hAnsi="Arial" w:cs="Arial"/>
+        </w:rPr>
+        <w:t xml:space="preserve"> a rain shadow effect to the east</w:t>
+      </w:r>
+      <w:r>
+        <w:rPr>
+          <w:rFonts w:ascii="Arial" w:hAnsi="Arial" w:cs="Arial"/>
+        </w:rPr>
+        <w:t>.</w:t>
+      </w:r>
+      <w:r>
+        <w:rPr>
+          <w:rFonts w:ascii="Arial" w:hAnsi="Arial" w:cs="Arial"/>
+        </w:rPr>
+        <w:t xml:space="preserve"> </w:t>
+      </w:r>
+      <w:r>
+        <w:rPr>
+          <w:rFonts w:ascii="Arial" w:hAnsi="Arial" w:cs="Arial"/>
+        </w:rPr>
+        <w:t xml:space="preserve">Choropleths </w:t>
+      </w:r>
+      <w:r>
+        <w:rPr>
+          <w:rFonts w:ascii="Arial" w:hAnsi="Arial" w:cs="Arial"/>
+        </w:rPr>
+        <w:t xml:space="preserve">for </w:t>
+      </w:r>
+      <w:r>
+        <w:rPr>
+          <w:rFonts w:ascii="Arial" w:hAnsi="Arial" w:cs="Arial"/>
+        </w:rPr>
+        <w:t xml:space="preserve">each month of 1984, which </w:t>
+      </w:r>
+      <w:r>
+        <w:rPr>
+          <w:rFonts w:ascii="Arial" w:hAnsi="Arial" w:cs="Arial"/>
+        </w:rPr>
+        <w:t>was identified by analysis in Excel to be year with each region</w:t>
+      </w:r>
+      <w:r>
+        <w:rPr>
+          <w:rFonts w:ascii="Arial" w:hAnsi="Arial" w:cs="Arial"/>
+        </w:rPr>
+        <w:t xml:space="preserve"> most closely matching their annual average rainfall, also </w:t>
+      </w:r>
+      <w:r>
+        <w:rPr>
+          <w:rFonts w:ascii="Arial" w:hAnsi="Arial" w:cs="Arial"/>
+        </w:rPr>
+        <w:t>clearly show</w:t>
       </w:r>
       <w:r>
         <w:rPr>
@@ -3115,110 +3196,7 @@
         <w:rPr>
           <w:rFonts w:ascii="Arial" w:hAnsi="Arial" w:cs="Arial"/>
         </w:rPr>
-        <w:t xml:space="preserve"> the </w:t>
-      </w:r>
-      <w:r>
-        <w:rPr>
-          <w:rFonts w:ascii="Arial" w:hAnsi="Arial" w:cs="Arial"/>
-        </w:rPr>
-        <w:t>average rainfall for each region. Producing a choropleth map of Nov 1907</w:t>
-      </w:r>
-      <w:r>
-        <w:rPr>
-          <w:rFonts w:ascii="Arial" w:hAnsi="Arial" w:cs="Arial"/>
-        </w:rPr>
-        <w:t xml:space="preserve"> shows average rainfall levels are highest in the north and west of the UK (</w:t>
-      </w:r>
-      <w:r>
-        <w:rPr>
-          <w:rFonts w:ascii="Arial" w:hAnsi="Arial" w:cs="Arial"/>
-        </w:rPr>
-        <w:t>F</w:t>
-      </w:r>
-      <w:r>
-        <w:rPr>
-          <w:rFonts w:ascii="Arial" w:hAnsi="Arial" w:cs="Arial"/>
-        </w:rPr>
-        <w:t xml:space="preserve">igure </w:t>
-      </w:r>
-      <w:r>
-        <w:rPr>
-          <w:rFonts w:ascii="Arial" w:hAnsi="Arial" w:cs="Arial"/>
-        </w:rPr>
-        <w:t>5</w:t>
-      </w:r>
-      <w:r>
-        <w:rPr>
-          <w:rFonts w:ascii="Arial" w:hAnsi="Arial" w:cs="Arial"/>
-        </w:rPr>
-        <w:t>).</w:t>
-      </w:r>
-      <w:r>
-        <w:rPr>
-          <w:rFonts w:ascii="Arial" w:hAnsi="Arial" w:cs="Arial"/>
-        </w:rPr>
-        <w:t xml:space="preserve"> Similar analysis was performed</w:t>
-      </w:r>
-      <w:r>
-        <w:rPr>
-          <w:rFonts w:ascii="Arial" w:hAnsi="Arial" w:cs="Arial"/>
-        </w:rPr>
-        <w:t xml:space="preserve"> in Excel to identify 1984 as the </w:t>
-      </w:r>
-      <w:r>
-        <w:rPr>
-          <w:rFonts w:ascii="Arial" w:hAnsi="Arial" w:cs="Arial"/>
-          <w:u w:val="single"/>
-        </w:rPr>
-        <w:t>year</w:t>
-      </w:r>
-      <w:r>
-        <w:rPr>
-          <w:rFonts w:ascii="Arial" w:hAnsi="Arial" w:cs="Arial"/>
-        </w:rPr>
-        <w:t xml:space="preserve"> that had rainfall levels in each region that mos</w:t>
-      </w:r>
-      <w:r>
-        <w:rPr>
-          <w:rFonts w:ascii="Arial" w:hAnsi="Arial" w:cs="Arial"/>
-        </w:rPr>
-        <w:t>t closely matche</w:t>
-      </w:r>
-      <w:r>
-        <w:rPr>
-          <w:rFonts w:ascii="Arial" w:hAnsi="Arial" w:cs="Arial"/>
-        </w:rPr>
-        <w:t>s</w:t>
-      </w:r>
-      <w:r>
-        <w:rPr>
-          <w:rFonts w:ascii="Arial" w:hAnsi="Arial" w:cs="Arial"/>
-        </w:rPr>
-        <w:t xml:space="preserve"> the regional averages. Choropleths of each month </w:t>
-      </w:r>
-      <w:r>
-        <w:rPr>
-          <w:rFonts w:ascii="Arial" w:hAnsi="Arial" w:cs="Arial"/>
-        </w:rPr>
-        <w:t xml:space="preserve">of 1984 </w:t>
-      </w:r>
-      <w:r>
-        <w:rPr>
-          <w:rFonts w:ascii="Arial" w:hAnsi="Arial" w:cs="Arial"/>
-        </w:rPr>
-        <w:t>were produced,</w:t>
-      </w:r>
-      <w:r>
-        <w:rPr>
-          <w:rFonts w:ascii="Arial" w:hAnsi="Arial" w:cs="Arial"/>
-        </w:rPr>
-        <w:t xml:space="preserve"> which </w:t>
-      </w:r>
-      <w:r>
-        <w:rPr>
-          <w:rFonts w:ascii="Arial" w:hAnsi="Arial" w:cs="Arial"/>
-        </w:rPr>
-        <w:t xml:space="preserve">clearly show that the western and northern regions of the UK are the wettest, although </w:t>
+        <w:t xml:space="preserve"> that the western and northern regions of the UK are the wettest, although </w:t>
       </w:r>
       <w:r>
         <w:rPr>
@@ -3260,13 +3238,13 @@
         <w:rPr>
           <w:rFonts w:ascii="Arial" w:hAnsi="Arial" w:cs="Arial"/>
         </w:rPr>
-        <w:t xml:space="preserve"> W</w:t>
-      </w:r>
-      <w:r>
-        <w:rPr>
-          <w:rFonts w:ascii="Arial" w:hAnsi="Arial" w:cs="Arial"/>
-        </w:rPr>
-        <w:t>’</w:t>
+        <w:t xml:space="preserve"> W’.</w:t>
+      </w:r>
+      <w:r>
+        <w:rPr>
+          <w:rFonts w:ascii="Arial" w:hAnsi="Arial" w:cs="Arial"/>
+        </w:rPr>
+        <w:t xml:space="preserve"> The driest regions are towards the east and the south</w:t>
       </w:r>
       <w:r>
         <w:rPr>
@@ -3278,49 +3256,13 @@
         <w:rPr>
           <w:rFonts w:ascii="Arial" w:hAnsi="Arial" w:cs="Arial"/>
         </w:rPr>
-        <w:t xml:space="preserve"> The driest regions are towards the east and the south</w:t>
-      </w:r>
-      <w:r>
-        <w:rPr>
-          <w:rFonts w:ascii="Arial" w:hAnsi="Arial" w:cs="Arial"/>
-        </w:rPr>
-        <w:t>.</w:t>
-      </w:r>
-      <w:r>
-        <w:rPr>
-          <w:rFonts w:ascii="Arial" w:hAnsi="Arial" w:cs="Arial"/>
-        </w:rPr>
         <w:t xml:space="preserve"> </w:t>
       </w:r>
       <w:r>
         <w:rPr>
           <w:rFonts w:ascii="Arial" w:hAnsi="Arial" w:cs="Arial"/>
         </w:rPr>
-        <w:t>Mapping of the annual average rainfall</w:t>
-      </w:r>
-      <w:r>
-        <w:rPr>
-          <w:rFonts w:ascii="Arial" w:hAnsi="Arial" w:cs="Arial"/>
-        </w:rPr>
-        <w:t xml:space="preserve"> figures for the weather station point data also confirmed the pattern of wetter in the north and west, drier in the south and east and away from the coasts. </w:t>
-      </w:r>
-      <w:r>
-        <w:rPr>
-          <w:rFonts w:ascii="Arial" w:hAnsi="Arial" w:cs="Arial"/>
-        </w:rPr>
-        <w:t>This is in line with expectations based on knowledge of the south-westerly prevailing weather pattern in the UK, which brings rain in from the Atlantic and the central hills and mountains of England and Scotland create a rain shadow effect to the east</w:t>
-      </w:r>
-      <w:r>
-        <w:rPr>
-          <w:rFonts w:ascii="Arial" w:hAnsi="Arial" w:cs="Arial"/>
-        </w:rPr>
-        <w:t>.</w:t>
-      </w:r>
-      <w:r>
-        <w:rPr>
-          <w:rFonts w:ascii="Arial" w:hAnsi="Arial" w:cs="Arial"/>
-        </w:rPr>
-        <w:t xml:space="preserve"> Looking just at 1984, there is a</w:t>
+        <w:t>Looking just at 1984, there is a</w:t>
       </w:r>
       <w:r>
         <w:rPr>
@@ -3346,18 +3288,48 @@
         <w:jc w:val="both"/>
         <w:rPr>
           <w:rFonts w:ascii="Arial" w:hAnsi="Arial" w:cs="Arial"/>
-        </w:rPr>
-      </w:pPr>
-      <w:r>
-        <w:rPr>
-          <w:rFonts w:ascii="Arial" w:hAnsi="Arial" w:cs="Arial"/>
-        </w:rPr>
-        <w:t>Spatio-Temporal Dependence</w:t>
+          <w:u w:val="single"/>
+        </w:rPr>
+      </w:pPr>
+      <w:r>
+        <w:rPr>
+          <w:rFonts w:ascii="Arial" w:hAnsi="Arial" w:cs="Arial"/>
+          <w:u w:val="single"/>
+        </w:rPr>
+        <w:t xml:space="preserve"> Spati</w:t>
+      </w:r>
+      <w:r>
+        <w:rPr>
+          <w:rFonts w:ascii="Arial" w:hAnsi="Arial" w:cs="Arial"/>
+          <w:u w:val="single"/>
+        </w:rPr>
+        <w:t>al and Temporal</w:t>
+      </w:r>
+      <w:r>
+        <w:rPr>
+          <w:rFonts w:ascii="Arial" w:hAnsi="Arial" w:cs="Arial"/>
+          <w:u w:val="single"/>
+        </w:rPr>
+        <w:t xml:space="preserve"> </w:t>
+      </w:r>
+      <w:r>
+        <w:rPr>
+          <w:rFonts w:ascii="Arial" w:hAnsi="Arial" w:cs="Arial"/>
+          <w:u w:val="single"/>
+        </w:rPr>
+        <w:t>Autoc</w:t>
+      </w:r>
+      <w:r>
+        <w:rPr>
+          <w:rFonts w:ascii="Arial" w:hAnsi="Arial" w:cs="Arial"/>
+          <w:u w:val="single"/>
+        </w:rPr>
+        <w:t>orrelation</w:t>
       </w:r>
     </w:p>
     <w:p>
       <w:pPr>
-        <w:spacing w:line="240" w:lineRule="auto"/>
+        <w:spacing w:after="80" w:line="240" w:lineRule="auto"/>
         <w:jc w:val="both"/>
         <w:rPr>
           <w:rFonts w:ascii="Arial" w:hAnsi="Arial" w:cs="Arial"/>
@@ -3370,18 +3342,18 @@
         <mc:AlternateContent>
           <mc:Choice Requires="wps">
             <w:drawing>
-              <wp:anchor distT="0" distB="0" distL="114300" distR="114300" simplePos="0" relativeHeight="251661312" behindDoc="0" locked="0" layoutInCell="1" allowOverlap="1" wp14:anchorId="00B56302" wp14:editId="4E848922">
+              <wp:anchor distT="0" distB="0" distL="114300" distR="114300" simplePos="0" relativeHeight="251684864" behindDoc="0" locked="0" layoutInCell="1" allowOverlap="1" wp14:anchorId="4D5AEA20" wp14:editId="292D6EAA">
                 <wp:simplePos x="0" y="0"/>
                 <wp:positionH relativeFrom="margin">
                   <wp:align>left</wp:align>
                 </wp:positionH>
                 <wp:positionV relativeFrom="paragraph">
-                  <wp:posOffset>350520</wp:posOffset>
+                  <wp:posOffset>12700</wp:posOffset>
                 </wp:positionV>
-                <wp:extent cx="1946910" cy="635"/>
+                <wp:extent cx="2971800" cy="635"/>
                 <wp:effectExtent l="0" t="0" r="0" b="0"/>
                 <wp:wrapSquare wrapText="bothSides"/>
-                <wp:docPr id="5" name="Text Box 5"/>
+                <wp:docPr id="14" name="Text Box 14"/>
                 <wp:cNvGraphicFramePr/>
                 <a:graphic xmlns:a="http://schemas.openxmlformats.org/drawingml/2006/main">
                   <a:graphicData uri="http://schemas.microsoft.com/office/word/2010/wordprocessingShape">
@@ -3390,7 +3362,7 @@
                       <wps:spPr>
                         <a:xfrm>
                           <a:off x="0" y="0"/>
-                          <a:ext cx="1946910" cy="635"/>
+                          <a:ext cx="2971800" cy="635"/>
                         </a:xfrm>
                         <a:prstGeom prst="rect">
                           <a:avLst/>
@@ -3434,7 +3406,7 @@
                               <w:fldChar w:fldCharType="end"/>
                             </w:r>
                             <w:r>
-                              <w:t>: Choropleth map of rainfall by region for Nov 1907</w:t>
+                              <w:t>: Annual average rainfall for UK weather stations, 1965 to 2015</w:t>
                             </w:r>
                           </w:p>
                         </w:txbxContent>
@@ -3456,7 +3428,7 @@
           </mc:Choice>
           <mc:Fallback>
             <w:pict>
-              <v:shape w14:anchorId="00B56302" id="Text Box 5" o:spid="_x0000_s1029" type="#_x0000_t202" style="position:absolute;left:0;text-align:left;margin-left:0;margin-top:27.6pt;width:153.3pt;height:.05pt;z-index:251661312;visibility:visible;mso-wrap-style:square;mso-width-percent:0;mso-wrap-distance-left:9pt;mso-wrap-distance-top:0;mso-wrap-distance-right:9pt;mso-wrap-distance-bottom:0;mso-position-horizontal:left;mso-position-horizontal-relative:margin;mso-position-vertical:absolute;mso-position-vertical-relative:text;mso-width-percent:0;mso-width-relative:margin;v-text-anchor:top" o:gfxdata="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" stroked="f">
+              <v:shape w14:anchorId="4D5AEA20" id="Text Box 14" o:spid="_x0000_s1029" type="#_x0000_t202" style="position:absolute;left:0;text-align:left;margin-left:0;margin-top:1pt;width:234pt;height:.05pt;z-index:251684864;visibility:visible;mso-wrap-style:square;mso-width-percent:0;mso-wrap-distance-left:9pt;mso-wrap-distance-top:0;mso-wrap-distance-right:9pt;mso-wrap-distance-bottom:0;mso-position-horizontal:left;mso-position-horizontal-relative:margin;mso-position-vertical:absolute;mso-position-vertical-relative:text;mso-width-percent:0;mso-width-relative:margin;v-text-anchor:top" o:gfxdata="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" stroked="f">
                 <v:textbox style="mso-fit-shape-to-text:t" inset="0,0,0,0">
                   <w:txbxContent>
                     <w:p>
@@ -3489,7 +3461,7 @@
                         <w:fldChar w:fldCharType="end"/>
                       </w:r>
                       <w:r>
-                        <w:t>: Choropleth map of rainfall by region for Nov 1907</w:t>
+                        <w:t>: Annual average rainfall for UK weather stations, 1965 to 2015</w:t>
                       </w:r>
                     </w:p>
                   </w:txbxContent>
@@ -3715,7 +3687,37 @@
         <w:rPr>
           <w:rFonts w:ascii="Arial" w:hAnsi="Arial" w:cs="Arial"/>
         </w:rPr>
-        <w:t xml:space="preserve">Moran Test and Moran.mc </w:t>
+        <w:t>m</w:t>
+      </w:r>
+      <w:r>
+        <w:rPr>
+          <w:rFonts w:ascii="Arial" w:hAnsi="Arial" w:cs="Arial"/>
+        </w:rPr>
+        <w:t>oran</w:t>
+      </w:r>
+      <w:r>
+        <w:rPr>
+          <w:rFonts w:ascii="Arial" w:hAnsi="Arial" w:cs="Arial"/>
+        </w:rPr>
+        <w:t>.t</w:t>
+      </w:r>
+      <w:r>
+        <w:rPr>
+          <w:rFonts w:ascii="Arial" w:hAnsi="Arial" w:cs="Arial"/>
+        </w:rPr>
+        <w:t xml:space="preserve">est and </w:t>
+      </w:r>
+      <w:r>
+        <w:rPr>
+          <w:rFonts w:ascii="Arial" w:hAnsi="Arial" w:cs="Arial"/>
+        </w:rPr>
+        <w:t>m</w:t>
+      </w:r>
+      <w:r>
+        <w:rPr>
+          <w:rFonts w:ascii="Arial" w:hAnsi="Arial" w:cs="Arial"/>
+        </w:rPr>
+        <w:t xml:space="preserve">oran.mc </w:t>
       </w:r>
       <w:r>
         <w:rPr>
@@ -3745,25 +3747,19 @@
         <w:rPr>
           <w:rFonts w:ascii="Arial" w:hAnsi="Arial" w:cs="Arial"/>
         </w:rPr>
-        <w:t xml:space="preserve">the </w:t>
-      </w:r>
-      <w:r>
-        <w:rPr>
-          <w:rFonts w:ascii="Arial" w:hAnsi="Arial" w:cs="Arial"/>
-        </w:rPr>
-        <w:t>statistical significance</w:t>
-      </w:r>
-      <w:r>
-        <w:rPr>
-          <w:rFonts w:ascii="Arial" w:hAnsi="Arial" w:cs="Arial"/>
-        </w:rPr>
-        <w:t xml:space="preserve"> of the autocorrelation for the regional data</w:t>
-      </w:r>
-      <w:r>
-        <w:rPr>
-          <w:rFonts w:ascii="Arial" w:hAnsi="Arial" w:cs="Arial"/>
-        </w:rPr>
-        <w:t xml:space="preserve">, leading to the conclusion that rainfall in one region is more similar to rainfall in </w:t>
+        <w:t>statistically significant</w:t>
+      </w:r>
+      <w:r>
+        <w:rPr>
+          <w:rFonts w:ascii="Arial" w:hAnsi="Arial" w:cs="Arial"/>
+        </w:rPr>
+        <w:t xml:space="preserve"> autocorrelation for the regional data</w:t>
+      </w:r>
+      <w:r>
+        <w:rPr>
+          <w:rFonts w:ascii="Arial" w:hAnsi="Arial" w:cs="Arial"/>
+        </w:rPr>
+        <w:t xml:space="preserve">, leading to the conclusion that rainfall in one region is more similar in </w:t>
       </w:r>
       <w:r>
         <w:rPr>
@@ -3786,6 +3782,512 @@
     </w:p>
     <w:p>
       <w:pPr>
+        <w:spacing w:after="80" w:line="240" w:lineRule="auto"/>
+        <w:jc w:val="both"/>
+        <w:rPr>
+          <w:rFonts w:ascii="Arial" w:hAnsi="Arial" w:cs="Arial"/>
+        </w:rPr>
+      </w:pPr>
+      <w:r>
+        <w:rPr>
+          <w:rFonts w:ascii="Arial" w:hAnsi="Arial" w:cs="Arial"/>
+        </w:rPr>
+        <w:t>The low</w:t>
+      </w:r>
+      <w:r>
+        <w:rPr>
+          <w:rFonts w:ascii="Arial" w:hAnsi="Arial" w:cs="Arial"/>
+        </w:rPr>
+        <w:t xml:space="preserve">est local </w:t>
+      </w:r>
+      <w:r>
+        <w:rPr>
+          <w:rFonts w:ascii="Arial" w:hAnsi="Arial" w:cs="Arial"/>
+        </w:rPr>
+        <w:t xml:space="preserve">spatial </w:t>
+      </w:r>
+      <w:r>
+        <w:rPr>
+          <w:rFonts w:ascii="Arial" w:hAnsi="Arial" w:cs="Arial"/>
+        </w:rPr>
+        <w:t xml:space="preserve">autocorrelation values </w:t>
+      </w:r>
+      <w:r>
+        <w:rPr>
+          <w:rFonts w:ascii="Arial" w:hAnsi="Arial" w:cs="Arial"/>
+        </w:rPr>
+        <w:t xml:space="preserve">are </w:t>
+      </w:r>
+      <w:r>
+        <w:rPr>
+          <w:rFonts w:ascii="Arial" w:hAnsi="Arial" w:cs="Arial"/>
+        </w:rPr>
+        <w:t xml:space="preserve">in </w:t>
+      </w:r>
+      <w:r>
+        <w:rPr>
+          <w:rFonts w:ascii="Arial" w:hAnsi="Arial" w:cs="Arial"/>
+        </w:rPr>
+        <w:t>the ‘</w:t>
+      </w:r>
+      <w:r>
+        <w:rPr>
+          <w:rFonts w:ascii="Arial" w:hAnsi="Arial" w:cs="Arial"/>
+        </w:rPr>
+        <w:t>S Wales &amp; England SW</w:t>
+      </w:r>
+      <w:r>
+        <w:rPr>
+          <w:rFonts w:ascii="Arial" w:hAnsi="Arial" w:cs="Arial"/>
+        </w:rPr>
+        <w:t>’</w:t>
+      </w:r>
+      <w:r>
+        <w:rPr>
+          <w:rFonts w:ascii="Arial" w:hAnsi="Arial" w:cs="Arial"/>
+        </w:rPr>
+        <w:t xml:space="preserve"> and </w:t>
+      </w:r>
+      <w:r>
+        <w:rPr>
+          <w:rFonts w:ascii="Arial" w:hAnsi="Arial" w:cs="Arial"/>
+        </w:rPr>
+        <w:t>‘</w:t>
+      </w:r>
+      <w:r>
+        <w:rPr>
+          <w:rFonts w:ascii="Arial" w:hAnsi="Arial" w:cs="Arial"/>
+        </w:rPr>
+        <w:t>England NW &amp; N Wales</w:t>
+      </w:r>
+      <w:r>
+        <w:rPr>
+          <w:rFonts w:ascii="Arial" w:hAnsi="Arial" w:cs="Arial"/>
+        </w:rPr>
+        <w:t>’ regions</w:t>
+      </w:r>
+      <w:r>
+        <w:rPr>
+          <w:rFonts w:ascii="Arial" w:hAnsi="Arial" w:cs="Arial"/>
+        </w:rPr>
+        <w:t xml:space="preserve">. These are wet regions in the west with long borders with dry regions in the east, hence low autocorrelation. </w:t>
+      </w:r>
+      <w:r>
+        <w:rPr>
+          <w:rFonts w:ascii="Arial" w:hAnsi="Arial" w:cs="Arial"/>
+        </w:rPr>
+        <w:t>The h</w:t>
+      </w:r>
+      <w:r>
+        <w:rPr>
+          <w:rFonts w:ascii="Arial" w:hAnsi="Arial" w:cs="Arial"/>
+        </w:rPr>
+        <w:t xml:space="preserve">ighest local Moran’s I values </w:t>
+      </w:r>
+      <w:r>
+        <w:rPr>
+          <w:rFonts w:ascii="Arial" w:hAnsi="Arial" w:cs="Arial"/>
+        </w:rPr>
+        <w:t xml:space="preserve">are </w:t>
+      </w:r>
+      <w:r>
+        <w:rPr>
+          <w:rFonts w:ascii="Arial" w:hAnsi="Arial" w:cs="Arial"/>
+        </w:rPr>
+        <w:t xml:space="preserve">seen in </w:t>
+      </w:r>
+      <w:r>
+        <w:rPr>
+          <w:rFonts w:ascii="Arial" w:hAnsi="Arial" w:cs="Arial"/>
+        </w:rPr>
+        <w:t>‘</w:t>
+      </w:r>
+      <w:r>
+        <w:rPr>
+          <w:rFonts w:ascii="Arial" w:hAnsi="Arial" w:cs="Arial"/>
+        </w:rPr>
+        <w:t>East Anglia</w:t>
+      </w:r>
+      <w:r>
+        <w:rPr>
+          <w:rFonts w:ascii="Arial" w:hAnsi="Arial" w:cs="Arial"/>
+        </w:rPr>
+        <w:t>’</w:t>
+      </w:r>
+      <w:r>
+        <w:rPr>
+          <w:rFonts w:ascii="Arial" w:hAnsi="Arial" w:cs="Arial"/>
+        </w:rPr>
+        <w:t>, a dry region in the east bordering other dry regions,</w:t>
+      </w:r>
+      <w:r>
+        <w:rPr>
+          <w:rFonts w:ascii="Arial" w:hAnsi="Arial" w:cs="Arial"/>
+        </w:rPr>
+        <w:t xml:space="preserve"> and</w:t>
+      </w:r>
+      <w:r>
+        <w:rPr>
+          <w:rFonts w:ascii="Arial" w:hAnsi="Arial" w:cs="Arial"/>
+        </w:rPr>
+        <w:t xml:space="preserve"> </w:t>
+      </w:r>
+      <w:r>
+        <w:rPr>
+          <w:rFonts w:ascii="Arial" w:hAnsi="Arial" w:cs="Arial"/>
+        </w:rPr>
+        <w:t>‘</w:t>
+      </w:r>
+      <w:r>
+        <w:rPr>
+          <w:rFonts w:ascii="Arial" w:hAnsi="Arial" w:cs="Arial"/>
+        </w:rPr>
+        <w:t>Scotland N</w:t>
+      </w:r>
+      <w:r>
+        <w:rPr>
+          <w:rFonts w:ascii="Arial" w:hAnsi="Arial" w:cs="Arial"/>
+        </w:rPr>
+        <w:t>’</w:t>
+      </w:r>
+      <w:r>
+        <w:rPr>
+          <w:rFonts w:ascii="Arial" w:hAnsi="Arial" w:cs="Arial"/>
+        </w:rPr>
+        <w:t>, a wet region in the north-west bordering other wet regions.</w:t>
+      </w:r>
+      <w:r>
+        <w:rPr>
+          <w:rFonts w:ascii="Arial" w:hAnsi="Arial" w:cs="Arial"/>
+        </w:rPr>
+        <w:t xml:space="preserve"> Based on unadjusted p-values, only ‘Scotland W’ and ‘East Anglia’ have significant local Moran’s I, but adjusting the p-values using the </w:t>
+      </w:r>
+      <w:r>
+        <w:rPr>
+          <w:rFonts w:ascii="Arial" w:hAnsi="Arial" w:cs="Arial"/>
+        </w:rPr>
+        <w:t>Bonferroni method shows no regions with statistically significant local Moran’s I.</w:t>
+      </w:r>
+    </w:p>
+    <w:p>
+      <w:pPr>
+        <w:spacing w:after="80" w:line="240" w:lineRule="auto"/>
+        <w:jc w:val="both"/>
+        <w:rPr>
+          <w:rFonts w:ascii="Arial" w:hAnsi="Arial" w:cs="Arial"/>
+        </w:rPr>
+      </w:pPr>
+      <w:r>
+        <w:rPr>
+          <w:rFonts w:ascii="Arial" w:hAnsi="Arial" w:cs="Arial"/>
+        </w:rPr>
+        <w:t xml:space="preserve">Spatial autocorrelation in </w:t>
+      </w:r>
+      <w:r>
+        <w:rPr>
+          <w:rFonts w:ascii="Arial" w:hAnsi="Arial" w:cs="Arial"/>
+        </w:rPr>
+        <w:t>the UK</w:t>
+      </w:r>
+      <w:r>
+        <w:rPr>
+          <w:rFonts w:ascii="Arial" w:hAnsi="Arial" w:cs="Arial"/>
+        </w:rPr>
+        <w:t xml:space="preserve"> weather station point data </w:t>
+      </w:r>
+      <w:r>
+        <w:rPr>
+          <w:rFonts w:ascii="Arial" w:hAnsi="Arial" w:cs="Arial"/>
+        </w:rPr>
+        <w:t xml:space="preserve">was analysed </w:t>
+      </w:r>
+      <w:r>
+        <w:rPr>
+          <w:rFonts w:ascii="Arial" w:hAnsi="Arial" w:cs="Arial"/>
+        </w:rPr>
+        <w:t xml:space="preserve">using </w:t>
+      </w:r>
+      <w:r>
+        <w:rPr>
+          <w:rFonts w:ascii="Arial" w:hAnsi="Arial" w:cs="Arial"/>
+        </w:rPr>
+        <w:t>a semi</w:t>
+      </w:r>
+      <w:r>
+        <w:rPr>
+          <w:rFonts w:ascii="Arial" w:hAnsi="Arial" w:cs="Arial"/>
+        </w:rPr>
+        <w:t>variogram</w:t>
+      </w:r>
+      <w:r>
+        <w:rPr>
+          <w:rFonts w:ascii="Arial" w:hAnsi="Arial" w:cs="Arial"/>
+        </w:rPr>
+        <w:t>. Results</w:t>
+      </w:r>
+      <w:r>
+        <w:rPr>
+          <w:rFonts w:ascii="Arial" w:hAnsi="Arial" w:cs="Arial"/>
+        </w:rPr>
+        <w:t xml:space="preserve"> show</w:t>
+      </w:r>
+      <w:r>
+        <w:rPr>
+          <w:rFonts w:ascii="Arial" w:hAnsi="Arial" w:cs="Arial"/>
+        </w:rPr>
+        <w:t xml:space="preserve"> a</w:t>
+      </w:r>
+      <w:r>
+        <w:rPr>
+          <w:rFonts w:ascii="Arial" w:hAnsi="Arial" w:cs="Arial"/>
+        </w:rPr>
+        <w:t xml:space="preserve"> scattered result but</w:t>
+      </w:r>
+      <w:r>
+        <w:rPr>
+          <w:rFonts w:ascii="Arial" w:hAnsi="Arial" w:cs="Arial"/>
+        </w:rPr>
+        <w:t xml:space="preserve"> there is an</w:t>
+      </w:r>
+      <w:r>
+        <w:rPr>
+          <w:rFonts w:ascii="Arial" w:hAnsi="Arial" w:cs="Arial"/>
+        </w:rPr>
+        <w:t xml:space="preserve"> indication that rainfall levels at weather stations that are closer are more similar than those further away. No clear results </w:t>
+      </w:r>
+      <w:r>
+        <w:rPr>
+          <w:rFonts w:ascii="Arial" w:hAnsi="Arial" w:cs="Arial"/>
+        </w:rPr>
+        <w:t xml:space="preserve">were </w:t>
+      </w:r>
+      <w:r>
+        <w:rPr>
+          <w:rFonts w:ascii="Arial" w:hAnsi="Arial" w:cs="Arial"/>
+        </w:rPr>
+        <w:t xml:space="preserve">seen </w:t>
+      </w:r>
+      <w:r>
+        <w:rPr>
+          <w:rFonts w:ascii="Arial" w:hAnsi="Arial" w:cs="Arial"/>
+        </w:rPr>
+        <w:t>from the directional variograms</w:t>
+      </w:r>
+      <w:r>
+        <w:rPr>
+          <w:rFonts w:ascii="Arial" w:hAnsi="Arial" w:cs="Arial"/>
+        </w:rPr>
+        <w:t>, although there are hints of anisotropy in that not all the semivariograms look the same</w:t>
+      </w:r>
+      <w:r>
+        <w:rPr>
+          <w:rFonts w:ascii="Arial" w:hAnsi="Arial" w:cs="Arial"/>
+        </w:rPr>
+        <w:t xml:space="preserve">, with the </w:t>
+      </w:r>
+      <w:r>
+        <w:rPr>
+          <w:rFonts w:ascii="Arial" w:hAnsi="Arial" w:cs="Arial"/>
+        </w:rPr>
+        <w:t xml:space="preserve">semivariance varying more with distance in the </w:t>
+      </w:r>
+      <w:r>
+        <w:rPr>
+          <w:rFonts w:ascii="Arial" w:hAnsi="Arial" w:cs="Arial"/>
+        </w:rPr>
+        <w:t>0</w:t>
+      </w:r>
+      <w:r>
+        <w:rPr>
+          <w:rFonts w:ascii="Arial" w:hAnsi="Arial" w:cs="Arial"/>
+          <w:vertAlign w:val="superscript"/>
+        </w:rPr>
+        <w:t>o</w:t>
+      </w:r>
+      <w:r>
+        <w:rPr>
+          <w:rFonts w:ascii="Arial" w:hAnsi="Arial" w:cs="Arial"/>
+        </w:rPr>
+        <w:t xml:space="preserve"> and </w:t>
+      </w:r>
+      <w:r>
+        <w:rPr>
+          <w:rFonts w:ascii="Arial" w:hAnsi="Arial" w:cs="Arial"/>
+        </w:rPr>
+        <w:t>135</w:t>
+      </w:r>
+      <w:r>
+        <w:rPr>
+          <w:rFonts w:ascii="Arial" w:hAnsi="Arial" w:cs="Arial"/>
+          <w:vertAlign w:val="superscript"/>
+        </w:rPr>
+        <w:t>o</w:t>
+      </w:r>
+      <w:r>
+        <w:rPr>
+          <w:rFonts w:ascii="Arial" w:hAnsi="Arial" w:cs="Arial"/>
+        </w:rPr>
+        <w:t xml:space="preserve"> plot</w:t>
+      </w:r>
+      <w:r>
+        <w:rPr>
+          <w:rFonts w:ascii="Arial" w:hAnsi="Arial" w:cs="Arial"/>
+        </w:rPr>
+        <w:t>s than the 45</w:t>
+      </w:r>
+      <w:r>
+        <w:rPr>
+          <w:rFonts w:ascii="Arial" w:hAnsi="Arial" w:cs="Arial"/>
+          <w:vertAlign w:val="superscript"/>
+        </w:rPr>
+        <w:t>o</w:t>
+      </w:r>
+      <w:r>
+        <w:rPr>
+          <w:rFonts w:ascii="Arial" w:hAnsi="Arial" w:cs="Arial"/>
+        </w:rPr>
+        <w:t xml:space="preserve"> and 90</w:t>
+      </w:r>
+      <w:r>
+        <w:rPr>
+          <w:rFonts w:ascii="Arial" w:hAnsi="Arial" w:cs="Arial"/>
+          <w:vertAlign w:val="superscript"/>
+        </w:rPr>
+        <w:t>o</w:t>
+      </w:r>
+      <w:r>
+        <w:rPr>
+          <w:rFonts w:ascii="Arial" w:hAnsi="Arial" w:cs="Arial"/>
+        </w:rPr>
+        <w:t xml:space="preserve"> plots. This gives a weak indication </w:t>
+      </w:r>
+      <w:r>
+        <w:rPr>
+          <w:rFonts w:ascii="Arial" w:hAnsi="Arial" w:cs="Arial"/>
+        </w:rPr>
+        <w:t xml:space="preserve">that </w:t>
+      </w:r>
+      <w:r>
+        <w:rPr>
+          <w:rFonts w:ascii="Arial" w:hAnsi="Arial" w:cs="Arial"/>
+        </w:rPr>
+        <w:t xml:space="preserve">spatial autocorrelation is stronger in </w:t>
+      </w:r>
+      <w:r>
+        <w:rPr>
+          <w:rFonts w:ascii="Arial" w:hAnsi="Arial" w:cs="Arial"/>
+        </w:rPr>
+        <w:t xml:space="preserve">the </w:t>
+      </w:r>
+      <w:r>
+        <w:rPr>
+          <w:rFonts w:ascii="Arial" w:hAnsi="Arial" w:cs="Arial"/>
+        </w:rPr>
+        <w:t xml:space="preserve">north-south and northwest-southeast directions than in other directions, which is broadly consistent with </w:t>
+      </w:r>
+      <w:r>
+        <w:rPr>
+          <w:rFonts w:ascii="Arial" w:hAnsi="Arial" w:cs="Arial"/>
+        </w:rPr>
+        <w:t>the findings from the analysis of spatial characteristics.</w:t>
+      </w:r>
+      <w:r>
+        <w:rPr>
+          <w:rFonts w:ascii="Arial" w:hAnsi="Arial" w:cs="Arial"/>
+        </w:rPr>
+        <w:t xml:space="preserve"> </w:t>
+      </w:r>
+    </w:p>
+    <w:p>
+      <w:pPr>
+        <w:spacing w:after="80" w:line="240" w:lineRule="auto"/>
+        <w:jc w:val="both"/>
+        <w:rPr>
+          <w:rFonts w:ascii="Arial" w:hAnsi="Arial" w:cs="Arial"/>
+        </w:rPr>
+      </w:pPr>
+      <w:r>
+        <w:rPr>
+          <w:rFonts w:ascii="Arial" w:hAnsi="Arial" w:cs="Arial"/>
+          <w:noProof/>
+        </w:rPr>
+        <w:drawing>
+          <wp:anchor distT="0" distB="0" distL="114300" distR="114300" simplePos="0" relativeHeight="251679744" behindDoc="0" locked="0" layoutInCell="1" allowOverlap="1" wp14:anchorId="51A99A71" wp14:editId="1B8D7A0B">
+            <wp:simplePos x="0" y="0"/>
+            <wp:positionH relativeFrom="margin">
+              <wp:align>left</wp:align>
+            </wp:positionH>
+            <wp:positionV relativeFrom="paragraph">
+              <wp:posOffset>57785</wp:posOffset>
+            </wp:positionV>
+            <wp:extent cx="4257675" cy="2621915"/>
+            <wp:effectExtent l="0" t="0" r="0" b="6985"/>
+            <wp:wrapSquare wrapText="bothSides"/>
+            <wp:docPr id="2" name="Picture 2" descr="Chart, scatter chart&#10;&#10;Description automatically generated"/>
+            <wp:cNvGraphicFramePr>
+              <a:graphicFrameLocks xmlns:a="http://schemas.openxmlformats.org/drawingml/2006/main" noChangeAspect="1"/>
+            </wp:cNvGraphicFramePr>
+            <a:graphic xmlns:a="http://schemas.openxmlformats.org/drawingml/2006/main">
+              <a:graphicData uri="http://schemas.openxmlformats.org/drawingml/2006/picture">
+                <pic:pic xmlns:pic="http://schemas.openxmlformats.org/drawingml/2006/picture">
+                  <pic:nvPicPr>
+                    <pic:cNvPr id="2" name="Picture 2" descr="Chart, scatter chart&#10;&#10;Description automatically generated"/>
+                    <pic:cNvPicPr/>
+                  </pic:nvPicPr>
+                  <pic:blipFill>
+                    <a:blip r:embed="rId13">
+                      <a:extLst>
+                        <a:ext uri="{28A0092B-C50C-407E-A947-70E740481C1C}">
+                          <a14:useLocalDpi xmlns:a14="http://schemas.microsoft.com/office/drawing/2010/main" val="0"/>
+                        </a:ext>
+                      </a:extLst>
+                    </a:blip>
+                    <a:stretch>
+                      <a:fillRect/>
+                    </a:stretch>
+                  </pic:blipFill>
+                  <pic:spPr>
+                    <a:xfrm>
+                      <a:off x="0" y="0"/>
+                      <a:ext cx="4355416" cy="2682497"/>
+                    </a:xfrm>
+                    <a:prstGeom prst="rect">
+                      <a:avLst/>
+                    </a:prstGeom>
+                  </pic:spPr>
+                </pic:pic>
+              </a:graphicData>
+            </a:graphic>
+            <wp14:sizeRelH relativeFrom="margin">
+              <wp14:pctWidth>0</wp14:pctWidth>
+            </wp14:sizeRelH>
+            <wp14:sizeRelV relativeFrom="margin">
+              <wp14:pctHeight>0</wp14:pctHeight>
+            </wp14:sizeRelV>
+          </wp:anchor>
+        </w:drawing>
+      </w:r>
+      <w:r>
+        <w:rPr>
+          <w:rFonts w:ascii="Arial" w:hAnsi="Arial" w:cs="Arial"/>
+        </w:rPr>
+        <w:t>Temporal autocorrelation within the regional dataset shows it to be generally weak, with one month’s rainfall less strongly correlated to previous month’s rainfall than seen with UK temperatures. The ‘Scotland N’ region shows the highest temporal autocorrelation with a PMCC of 0.306</w:t>
+      </w:r>
+      <w:r>
+        <w:rPr>
+          <w:rFonts w:ascii="Arial" w:hAnsi="Arial" w:cs="Arial"/>
+        </w:rPr>
+        <w:t xml:space="preserve"> (Figure 6)</w:t>
+      </w:r>
+      <w:r>
+        <w:rPr>
+          <w:rFonts w:ascii="Arial" w:hAnsi="Arial" w:cs="Arial"/>
+        </w:rPr>
+        <w:t>; Midlands shows lowest PMCC of 0.081 (1 month lag interval).</w:t>
+      </w:r>
+    </w:p>
+    <w:p>
+      <w:pPr>
         <w:spacing w:line="240" w:lineRule="auto"/>
         <w:jc w:val="both"/>
         <w:rPr>
@@ -3794,328 +4296,150 @@
       </w:pPr>
       <w:r>
         <w:rPr>
-          <w:rFonts w:ascii="Arial" w:hAnsi="Arial" w:cs="Arial"/>
-        </w:rPr>
-        <w:t>The low</w:t>
-      </w:r>
-      <w:r>
-        <w:rPr>
-          <w:rFonts w:ascii="Arial" w:hAnsi="Arial" w:cs="Arial"/>
-        </w:rPr>
-        <w:t xml:space="preserve">est local autocorrelation values </w:t>
-      </w:r>
-      <w:r>
-        <w:rPr>
-          <w:rFonts w:ascii="Arial" w:hAnsi="Arial" w:cs="Arial"/>
-        </w:rPr>
-        <w:t xml:space="preserve">are </w:t>
-      </w:r>
-      <w:r>
-        <w:rPr>
-          <w:rFonts w:ascii="Arial" w:hAnsi="Arial" w:cs="Arial"/>
-        </w:rPr>
-        <w:t xml:space="preserve">in </w:t>
-      </w:r>
-      <w:r>
-        <w:rPr>
-          <w:rFonts w:ascii="Arial" w:hAnsi="Arial" w:cs="Arial"/>
-        </w:rPr>
-        <w:t>the ‘</w:t>
-      </w:r>
-      <w:r>
-        <w:rPr>
-          <w:rFonts w:ascii="Arial" w:hAnsi="Arial" w:cs="Arial"/>
-        </w:rPr>
-        <w:t>S Wales &amp; England SW</w:t>
-      </w:r>
-      <w:r>
-        <w:rPr>
-          <w:rFonts w:ascii="Arial" w:hAnsi="Arial" w:cs="Arial"/>
-        </w:rPr>
-        <w:t>’</w:t>
-      </w:r>
-      <w:r>
-        <w:rPr>
-          <w:rFonts w:ascii="Arial" w:hAnsi="Arial" w:cs="Arial"/>
-        </w:rPr>
-        <w:t xml:space="preserve"> and </w:t>
-      </w:r>
-      <w:r>
-        <w:rPr>
-          <w:rFonts w:ascii="Arial" w:hAnsi="Arial" w:cs="Arial"/>
-        </w:rPr>
-        <w:t>‘</w:t>
-      </w:r>
-      <w:r>
-        <w:rPr>
-          <w:rFonts w:ascii="Arial" w:hAnsi="Arial" w:cs="Arial"/>
-        </w:rPr>
-        <w:t>England NW &amp; N Wales</w:t>
-      </w:r>
-      <w:r>
-        <w:rPr>
-          <w:rFonts w:ascii="Arial" w:hAnsi="Arial" w:cs="Arial"/>
-        </w:rPr>
-        <w:t>’ regions</w:t>
-      </w:r>
-      <w:r>
-        <w:rPr>
-          <w:rFonts w:ascii="Arial" w:hAnsi="Arial" w:cs="Arial"/>
-        </w:rPr>
-        <w:t xml:space="preserve">. These are wet regions in the west with long borders with dry regions in the east, hence low autocorrelation. </w:t>
-      </w:r>
-      <w:r>
-        <w:rPr>
-          <w:rFonts w:ascii="Arial" w:hAnsi="Arial" w:cs="Arial"/>
-        </w:rPr>
-        <w:t>The h</w:t>
-      </w:r>
-      <w:r>
-        <w:rPr>
-          <w:rFonts w:ascii="Arial" w:hAnsi="Arial" w:cs="Arial"/>
-        </w:rPr>
-        <w:t xml:space="preserve">ighest local Moran’s I values seen in </w:t>
-      </w:r>
-      <w:r>
-        <w:rPr>
-          <w:rFonts w:ascii="Arial" w:hAnsi="Arial" w:cs="Arial"/>
-        </w:rPr>
-        <w:t>‘</w:t>
-      </w:r>
-      <w:r>
-        <w:rPr>
-          <w:rFonts w:ascii="Arial" w:hAnsi="Arial" w:cs="Arial"/>
-        </w:rPr>
-        <w:t>East Anglia</w:t>
-      </w:r>
-      <w:r>
-        <w:rPr>
-          <w:rFonts w:ascii="Arial" w:hAnsi="Arial" w:cs="Arial"/>
-        </w:rPr>
-        <w:t>’</w:t>
-      </w:r>
-      <w:r>
-        <w:rPr>
-          <w:rFonts w:ascii="Arial" w:hAnsi="Arial" w:cs="Arial"/>
-        </w:rPr>
-        <w:t xml:space="preserve">, a dry region in the east bordering other dry regions. Also, </w:t>
-      </w:r>
-      <w:r>
-        <w:rPr>
-          <w:rFonts w:ascii="Arial" w:hAnsi="Arial" w:cs="Arial"/>
-        </w:rPr>
-        <w:t>‘</w:t>
-      </w:r>
-      <w:r>
-        <w:rPr>
-          <w:rFonts w:ascii="Arial" w:hAnsi="Arial" w:cs="Arial"/>
-        </w:rPr>
-        <w:t>Scotland N</w:t>
-      </w:r>
-      <w:r>
-        <w:rPr>
-          <w:rFonts w:ascii="Arial" w:hAnsi="Arial" w:cs="Arial"/>
-        </w:rPr>
-        <w:t>’</w:t>
-      </w:r>
-      <w:r>
-        <w:rPr>
-          <w:rFonts w:ascii="Arial" w:hAnsi="Arial" w:cs="Arial"/>
-        </w:rPr>
-        <w:t>, a wet region in the north-west bordering other wet regions.</w:t>
-      </w:r>
-      <w:r>
-        <w:rPr>
-          <w:rFonts w:ascii="Arial" w:hAnsi="Arial" w:cs="Arial"/>
-        </w:rPr>
-        <w:t xml:space="preserve"> Based on unadjusted p-values, only ‘Scotland W’ and ‘East Anglia’ have significant local Moran’s I, but adjusting the p-values using the </w:t>
-      </w:r>
-      <w:r>
-        <w:rPr>
-          <w:rFonts w:ascii="Arial" w:hAnsi="Arial" w:cs="Arial"/>
-        </w:rPr>
-        <w:t>Bonferroni method shows no regions with statistically significant local Moran’s I.</w:t>
-      </w:r>
-    </w:p>
-    <w:p>
-      <w:pPr>
-        <w:spacing w:line="240" w:lineRule="auto"/>
-        <w:jc w:val="both"/>
-        <w:rPr>
-          <w:rFonts w:ascii="Arial" w:hAnsi="Arial" w:cs="Arial"/>
-        </w:rPr>
-      </w:pPr>
-      <w:r>
-        <w:rPr>
-          <w:rFonts w:ascii="Arial" w:hAnsi="Arial" w:cs="Arial"/>
-        </w:rPr>
-        <w:t>Spatial autocorrelation in GB weather station point data using variogram shows scattered result but indication is that rainfall levels at weather stations that are closer are more similar than those further away. No clear results from the directional variograms.</w:t>
-      </w:r>
-    </w:p>
-    <w:p>
-      <w:pPr>
-        <w:spacing w:line="240" w:lineRule="auto"/>
-        <w:jc w:val="both"/>
-        <w:rPr>
-          <w:rFonts w:ascii="Arial" w:hAnsi="Arial" w:cs="Arial"/>
-        </w:rPr>
-      </w:pPr>
-      <w:r>
-        <w:rPr>
-          <w:rFonts w:ascii="Arial" w:hAnsi="Arial" w:cs="Arial"/>
-        </w:rPr>
-        <w:t>Analysis of t</w:t>
-      </w:r>
-      <w:r>
-        <w:rPr>
-          <w:rFonts w:ascii="Arial" w:hAnsi="Arial" w:cs="Arial"/>
-        </w:rPr>
-        <w:t xml:space="preserve">emporal </w:t>
-      </w:r>
-      <w:r>
-        <w:rPr>
-          <w:rFonts w:ascii="Arial" w:hAnsi="Arial" w:cs="Arial"/>
-        </w:rPr>
-        <w:t>auto</w:t>
-      </w:r>
-      <w:r>
-        <w:rPr>
-          <w:rFonts w:ascii="Arial" w:hAnsi="Arial" w:cs="Arial"/>
-        </w:rPr>
-        <w:t xml:space="preserve">correlation </w:t>
-      </w:r>
-      <w:r>
-        <w:rPr>
-          <w:rFonts w:ascii="Arial" w:hAnsi="Arial" w:cs="Arial"/>
-        </w:rPr>
-        <w:t xml:space="preserve">within the regional dataset shows it to be </w:t>
-      </w:r>
-      <w:r>
-        <w:rPr>
-          <w:rFonts w:ascii="Arial" w:hAnsi="Arial" w:cs="Arial"/>
-        </w:rPr>
-        <w:t>generally weak</w:t>
-      </w:r>
-      <w:r>
-        <w:rPr>
-          <w:rFonts w:ascii="Arial" w:hAnsi="Arial" w:cs="Arial"/>
-        </w:rPr>
-        <w:t>, with one month’s rain</w:t>
-      </w:r>
-      <w:r>
-        <w:rPr>
-          <w:rFonts w:ascii="Arial" w:hAnsi="Arial" w:cs="Arial"/>
-        </w:rPr>
-        <w:t>fall</w:t>
-      </w:r>
-      <w:r>
-        <w:rPr>
-          <w:rFonts w:ascii="Arial" w:hAnsi="Arial" w:cs="Arial"/>
-        </w:rPr>
-        <w:t xml:space="preserve"> less strongly correlated to previous month’s rainfall than seen with UK temperatures.</w:t>
-      </w:r>
-      <w:r>
-        <w:rPr>
-          <w:rFonts w:ascii="Arial" w:hAnsi="Arial" w:cs="Arial"/>
-        </w:rPr>
-        <w:t xml:space="preserve"> </w:t>
-      </w:r>
-      <w:r>
-        <w:rPr>
-          <w:rFonts w:ascii="Arial" w:hAnsi="Arial" w:cs="Arial"/>
-        </w:rPr>
-        <w:t xml:space="preserve">The </w:t>
-      </w:r>
-      <w:r>
-        <w:rPr>
-          <w:rFonts w:ascii="Arial" w:hAnsi="Arial" w:cs="Arial"/>
-        </w:rPr>
-        <w:t xml:space="preserve">Scotland N </w:t>
-      </w:r>
-      <w:r>
-        <w:rPr>
-          <w:rFonts w:ascii="Arial" w:hAnsi="Arial" w:cs="Arial"/>
-        </w:rPr>
-        <w:t xml:space="preserve">region </w:t>
-      </w:r>
-      <w:r>
-        <w:rPr>
-          <w:rFonts w:ascii="Arial" w:hAnsi="Arial" w:cs="Arial"/>
-        </w:rPr>
-        <w:t xml:space="preserve">shows </w:t>
-      </w:r>
-      <w:r>
-        <w:rPr>
-          <w:rFonts w:ascii="Arial" w:hAnsi="Arial" w:cs="Arial"/>
-        </w:rPr>
-        <w:t xml:space="preserve">the </w:t>
-      </w:r>
-      <w:r>
-        <w:rPr>
-          <w:rFonts w:ascii="Arial" w:hAnsi="Arial" w:cs="Arial"/>
-        </w:rPr>
-        <w:t>highest temporal autocorrelation with a PMCC of 0.306</w:t>
-      </w:r>
-      <w:r>
-        <w:rPr>
-          <w:rFonts w:ascii="Arial" w:hAnsi="Arial" w:cs="Arial"/>
-        </w:rPr>
-        <w:t>; Midlands shows lowest PMCC of 0.081</w:t>
-      </w:r>
-      <w:r>
-        <w:rPr>
-          <w:rFonts w:ascii="Arial" w:hAnsi="Arial" w:cs="Arial"/>
-        </w:rPr>
-        <w:t xml:space="preserve"> (1 month lag interval)</w:t>
-      </w:r>
-      <w:r>
-        <w:rPr>
-          <w:rFonts w:ascii="Arial" w:hAnsi="Arial" w:cs="Arial"/>
-        </w:rPr>
-        <w:t>.</w:t>
-      </w:r>
-    </w:p>
-    <w:p>
-      <w:pPr>
-        <w:spacing w:line="240" w:lineRule="auto"/>
-        <w:jc w:val="both"/>
-        <w:rPr>
-          <w:rFonts w:ascii="Arial" w:hAnsi="Arial" w:cs="Arial"/>
-        </w:rPr>
-      </w:pPr>
-      <w:r>
-        <w:rPr>
-          <w:rFonts w:ascii="Arial" w:hAnsi="Arial" w:cs="Arial"/>
-        </w:rPr>
-        <w:t xml:space="preserve">The </w:t>
-      </w:r>
-      <w:r>
-        <w:rPr>
-          <w:rFonts w:ascii="Arial" w:hAnsi="Arial" w:cs="Arial"/>
-        </w:rPr>
-        <w:t>annual data for UK weather stations also shows week temporal autocorrelation (PMCC = 0.121</w:t>
-      </w:r>
-      <w:r>
-        <w:rPr>
-          <w:rFonts w:ascii="Arial" w:hAnsi="Arial" w:cs="Arial"/>
-        </w:rPr>
-        <w:t>), indicating one year’s rainfall is not significantly related to the previous year’s rainfall</w:t>
-      </w:r>
-      <w:r>
-        <w:rPr>
-          <w:rFonts w:ascii="Arial" w:hAnsi="Arial" w:cs="Arial"/>
-        </w:rPr>
-        <w:t>.</w:t>
-      </w:r>
-    </w:p>
-    <w:p>
-      <w:pPr>
-        <w:spacing w:line="240" w:lineRule="auto"/>
-        <w:jc w:val="both"/>
-        <w:rPr>
-          <w:rFonts w:ascii="Arial" w:hAnsi="Arial" w:cs="Arial"/>
-        </w:rPr>
-      </w:pPr>
+          <w:noProof/>
+        </w:rPr>
+        <mc:AlternateContent>
+          <mc:Choice Requires="wps">
+            <w:drawing>
+              <wp:anchor distT="0" distB="0" distL="114300" distR="114300" simplePos="0" relativeHeight="251681792" behindDoc="0" locked="0" layoutInCell="1" allowOverlap="1" wp14:anchorId="56ABC514" wp14:editId="22301F6E">
+                <wp:simplePos x="0" y="0"/>
+                <wp:positionH relativeFrom="margin">
+                  <wp:posOffset>608965</wp:posOffset>
+                </wp:positionH>
+                <wp:positionV relativeFrom="paragraph">
+                  <wp:posOffset>843280</wp:posOffset>
+                </wp:positionV>
+                <wp:extent cx="2733675" cy="171450"/>
+                <wp:effectExtent l="0" t="0" r="9525" b="0"/>
+                <wp:wrapSquare wrapText="bothSides"/>
+                <wp:docPr id="3" name="Text Box 3"/>
+                <wp:cNvGraphicFramePr/>
+                <a:graphic xmlns:a="http://schemas.openxmlformats.org/drawingml/2006/main">
+                  <a:graphicData uri="http://schemas.microsoft.com/office/word/2010/wordprocessingShape">
+                    <wps:wsp>
+                      <wps:cNvSpPr txBox="1"/>
+                      <wps:spPr>
+                        <a:xfrm>
+                          <a:off x="0" y="0"/>
+                          <a:ext cx="2733675" cy="171450"/>
+                        </a:xfrm>
+                        <a:prstGeom prst="rect">
+                          <a:avLst/>
+                        </a:prstGeom>
+                        <a:solidFill>
+                          <a:prstClr val="white"/>
+                        </a:solidFill>
+                        <a:ln>
+                          <a:noFill/>
+                        </a:ln>
+                      </wps:spPr>
+                      <wps:txbx>
+                        <w:txbxContent>
+                          <w:p>
+                            <w:pPr>
+                              <w:pStyle w:val="Caption"/>
+                              <w:rPr>
+                                <w:rFonts w:ascii="Arial" w:hAnsi="Arial" w:cs="Arial"/>
+                                <w:noProof/>
+                              </w:rPr>
+                            </w:pPr>
+                            <w:r>
+                              <w:t xml:space="preserve">Figure </w:t>
+                            </w:r>
+                            <w:r>
+                              <w:fldChar w:fldCharType="begin"/>
+                            </w:r>
+                            <w:r>
+                              <w:instrText xml:space="preserve"> SEQ Figure \* ARABIC </w:instrText>
+                            </w:r>
+                            <w:r>
+                              <w:fldChar w:fldCharType="separate"/>
+                            </w:r>
+                            <w:r>
+                              <w:rPr>
+                                <w:noProof/>
+                              </w:rPr>
+                              <w:t>6</w:t>
+                            </w:r>
+                            <w:r>
+                              <w:fldChar w:fldCharType="end"/>
+                            </w:r>
+                            <w:r>
+                              <w:t>: PMCC for Scotland N region (one month lag)</w:t>
+                            </w:r>
+                          </w:p>
+                        </w:txbxContent>
+                      </wps:txbx>
+                      <wps:bodyPr rot="0" spcFirstLastPara="0" vertOverflow="overflow" horzOverflow="overflow" vert="horz" wrap="square" lIns="0" tIns="0" rIns="0" bIns="0" numCol="1" spcCol="0" rtlCol="0" fromWordArt="0" anchor="t" anchorCtr="0" forceAA="0" compatLnSpc="1">
+                        <a:prstTxWarp prst="textNoShape">
+                          <a:avLst/>
+                        </a:prstTxWarp>
+                        <a:noAutofit/>
+                      </wps:bodyPr>
+                    </wps:wsp>
+                  </a:graphicData>
+                </a:graphic>
+                <wp14:sizeRelH relativeFrom="margin">
+                  <wp14:pctWidth>0</wp14:pctWidth>
+                </wp14:sizeRelH>
+                <wp14:sizeRelV relativeFrom="margin">
+                  <wp14:pctHeight>0</wp14:pctHeight>
+                </wp14:sizeRelV>
+              </wp:anchor>
+            </w:drawing>
+          </mc:Choice>
+          <mc:Fallback>
+            <w:pict>
+              <v:shape w14:anchorId="56ABC514" id="Text Box 3" o:spid="_x0000_s1030" type="#_x0000_t202" style="position:absolute;left:0;text-align:left;margin-left:47.95pt;margin-top:66.4pt;width:215.25pt;height:13.5pt;z-index:251681792;visibility:visible;mso-wrap-style:square;mso-width-percent:0;mso-height-percent:0;mso-wrap-distance-left:9pt;mso-wrap-distance-top:0;mso-wrap-distance-right:9pt;mso-wrap-distance-bottom:0;mso-position-horizontal:absolute;mso-position-horizontal-relative:margin;mso-position-vertical:absolute;mso-position-vertical-relative:text;mso-width-percent:0;mso-height-percent:0;mso-width-relative:margin;mso-height-relative:margin;v-text-anchor:top" o:gfxdata="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" stroked="f">
+                <v:textbox inset="0,0,0,0">
+                  <w:txbxContent>
+                    <w:p>
+                      <w:pPr>
+                        <w:pStyle w:val="Caption"/>
+                        <w:rPr>
+                          <w:rFonts w:ascii="Arial" w:hAnsi="Arial" w:cs="Arial"/>
+                          <w:noProof/>
+                        </w:rPr>
+                      </w:pPr>
+                      <w:r>
+                        <w:t xml:space="preserve">Figure </w:t>
+                      </w:r>
+                      <w:r>
+                        <w:fldChar w:fldCharType="begin"/>
+                      </w:r>
+                      <w:r>
+                        <w:instrText xml:space="preserve"> SEQ Figure \* ARABIC </w:instrText>
+                      </w:r>
+                      <w:r>
+                        <w:fldChar w:fldCharType="separate"/>
+                      </w:r>
+                      <w:r>
+                        <w:rPr>
+                          <w:noProof/>
+                        </w:rPr>
+                        <w:t>6</w:t>
+                      </w:r>
+                      <w:r>
+                        <w:fldChar w:fldCharType="end"/>
+                      </w:r>
+                      <w:r>
+                        <w:t>: PMCC for Scotland N region (one month lag)</w:t>
+                      </w:r>
+                    </w:p>
+                  </w:txbxContent>
+                </v:textbox>
+                <w10:wrap type="square" anchorx="margin"/>
+              </v:shape>
+            </w:pict>
+          </mc:Fallback>
+        </mc:AlternateContent>
+      </w:r>
+      <w:r>
+        <w:rPr>
+          <w:rFonts w:ascii="Arial" w:hAnsi="Arial" w:cs="Arial"/>
+        </w:rPr>
+        <w:t>The annual data for UK weather stations also shows week temporal autocorrelation (PMCC = 0.121), indicating one year’s rainfall is not significantly related to the previous year’s rainfall.</w:t>
+      </w:r>
     </w:p>
     <w:p>
       <w:pPr>
@@ -4138,6 +4462,7 @@
           <w:b/>
           <w:bCs/>
         </w:rPr>
+        <w:lastRenderedPageBreak/>
         <w:t>Methodology and Results</w:t>
       </w:r>
     </w:p>
@@ -4152,58 +4477,740 @@
         <w:jc w:val="both"/>
         <w:rPr>
           <w:rFonts w:ascii="Arial" w:hAnsi="Arial" w:cs="Arial"/>
-        </w:rPr>
-      </w:pPr>
-      <w:r>
-        <w:rPr>
-          <w:rFonts w:ascii="Arial" w:hAnsi="Arial" w:cs="Arial"/>
-        </w:rPr>
-        <w:t>Statistical Modelling of Time Series and Spatio-Temporal Series</w:t>
+          <w:u w:val="single"/>
+        </w:rPr>
+      </w:pPr>
+      <w:r>
+        <w:rPr>
+          <w:rFonts w:ascii="Arial" w:hAnsi="Arial" w:cs="Arial"/>
+          <w:u w:val="single"/>
+        </w:rPr>
+        <w:t>ARIMA</w:t>
       </w:r>
     </w:p>
     <w:p>
       <w:pPr>
+        <w:spacing w:after="80" w:line="240" w:lineRule="auto"/>
+        <w:jc w:val="both"/>
+        <w:rPr>
+          <w:rFonts w:ascii="Arial" w:hAnsi="Arial" w:cs="Arial"/>
+        </w:rPr>
+      </w:pPr>
+      <w:r>
+        <w:rPr>
+          <w:rFonts w:ascii="Arial" w:hAnsi="Arial" w:cs="Arial"/>
+          <w:noProof/>
+        </w:rPr>
+        <w:drawing>
+          <wp:anchor distT="0" distB="0" distL="114300" distR="114300" simplePos="0" relativeHeight="251685888" behindDoc="0" locked="0" layoutInCell="1" allowOverlap="1" wp14:anchorId="6CF8D4D9" wp14:editId="03529B0D">
+            <wp:simplePos x="0" y="0"/>
+            <wp:positionH relativeFrom="column">
+              <wp:posOffset>2656840</wp:posOffset>
+            </wp:positionH>
+            <wp:positionV relativeFrom="paragraph">
+              <wp:posOffset>697230</wp:posOffset>
+            </wp:positionV>
+            <wp:extent cx="4236085" cy="2673350"/>
+            <wp:effectExtent l="0" t="0" r="0" b="0"/>
+            <wp:wrapSquare wrapText="bothSides"/>
+            <wp:docPr id="16" name="Picture 16" descr="A picture containing text, people&#10;&#10;Description automatically generated"/>
+            <wp:cNvGraphicFramePr>
+              <a:graphicFrameLocks xmlns:a="http://schemas.openxmlformats.org/drawingml/2006/main" noChangeAspect="1"/>
+            </wp:cNvGraphicFramePr>
+            <a:graphic xmlns:a="http://schemas.openxmlformats.org/drawingml/2006/main">
+              <a:graphicData uri="http://schemas.openxmlformats.org/drawingml/2006/picture">
+                <pic:pic xmlns:pic="http://schemas.openxmlformats.org/drawingml/2006/picture">
+                  <pic:nvPicPr>
+                    <pic:cNvPr id="16" name="Picture 16" descr="A picture containing text, people&#10;&#10;Description automatically generated"/>
+                    <pic:cNvPicPr/>
+                  </pic:nvPicPr>
+                  <pic:blipFill rotWithShape="1">
+                    <a:blip r:embed="rId14">
+                      <a:extLst>
+                        <a:ext uri="{28A0092B-C50C-407E-A947-70E740481C1C}">
+                          <a14:useLocalDpi xmlns:a14="http://schemas.microsoft.com/office/drawing/2010/main" val="0"/>
+                        </a:ext>
+                      </a:extLst>
+                    </a:blip>
+                    <a:srcRect l="2414"/>
+                    <a:stretch/>
+                  </pic:blipFill>
+                  <pic:spPr bwMode="auto">
+                    <a:xfrm>
+                      <a:off x="0" y="0"/>
+                      <a:ext cx="4236085" cy="2673350"/>
+                    </a:xfrm>
+                    <a:prstGeom prst="rect">
+                      <a:avLst/>
+                    </a:prstGeom>
+                    <a:ln>
+                      <a:noFill/>
+                    </a:ln>
+                    <a:extLst>
+                      <a:ext uri="{53640926-AAD7-44D8-BBD7-CCE9431645EC}">
+                        <a14:shadowObscured xmlns:a14="http://schemas.microsoft.com/office/drawing/2010/main"/>
+                      </a:ext>
+                    </a:extLst>
+                  </pic:spPr>
+                </pic:pic>
+              </a:graphicData>
+            </a:graphic>
+            <wp14:sizeRelH relativeFrom="margin">
+              <wp14:pctWidth>0</wp14:pctWidth>
+            </wp14:sizeRelH>
+            <wp14:sizeRelV relativeFrom="margin">
+              <wp14:pctHeight>0</wp14:pctHeight>
+            </wp14:sizeRelV>
+          </wp:anchor>
+        </w:drawing>
+      </w:r>
+      <w:r>
+        <w:rPr>
+          <w:rFonts w:ascii="Arial" w:hAnsi="Arial" w:cs="Arial"/>
+        </w:rPr>
+        <w:t>To analyse</w:t>
+      </w:r>
+      <w:r>
+        <w:rPr>
+          <w:rFonts w:ascii="Arial" w:hAnsi="Arial" w:cs="Arial"/>
+        </w:rPr>
+        <w:t xml:space="preserve"> the data</w:t>
+      </w:r>
+      <w:r>
+        <w:rPr>
+          <w:rFonts w:ascii="Arial" w:hAnsi="Arial" w:cs="Arial"/>
+        </w:rPr>
+        <w:t xml:space="preserve"> further, </w:t>
+      </w:r>
+      <w:r>
+        <w:rPr>
+          <w:rFonts w:ascii="Arial" w:hAnsi="Arial" w:cs="Arial"/>
+        </w:rPr>
+        <w:t>the ‘Scotland N’ regional data was selected</w:t>
+      </w:r>
+      <w:r>
+        <w:rPr>
+          <w:rFonts w:ascii="Arial" w:hAnsi="Arial" w:cs="Arial"/>
+        </w:rPr>
+        <w:t xml:space="preserve"> as this showed the strongest temporal </w:t>
+      </w:r>
+      <w:r>
+        <w:rPr>
+          <w:rFonts w:ascii="Arial" w:hAnsi="Arial" w:cs="Arial"/>
+        </w:rPr>
+        <w:t>dependency</w:t>
+      </w:r>
+      <w:r>
+        <w:rPr>
+          <w:rFonts w:ascii="Arial" w:hAnsi="Arial" w:cs="Arial"/>
+        </w:rPr>
+        <w:t xml:space="preserve">. </w:t>
+      </w:r>
+      <w:r>
+        <w:rPr>
+          <w:rFonts w:ascii="Arial" w:hAnsi="Arial" w:cs="Arial"/>
+        </w:rPr>
+        <w:t>A shortened</w:t>
+      </w:r>
+      <w:r>
+        <w:rPr>
+          <w:rFonts w:ascii="Arial" w:hAnsi="Arial" w:cs="Arial"/>
+        </w:rPr>
+        <w:t xml:space="preserve"> version of the ‘Scotland N’ data covering the period 1990 to 2021 is used to make the analysis more manageable. </w:t>
+      </w:r>
+      <w:r>
+        <w:rPr>
+          <w:rFonts w:ascii="Arial" w:hAnsi="Arial" w:cs="Arial"/>
+        </w:rPr>
+        <w:t>This</w:t>
+      </w:r>
+      <w:r>
+        <w:rPr>
+          <w:rFonts w:ascii="Arial" w:hAnsi="Arial" w:cs="Arial"/>
+        </w:rPr>
+        <w:t xml:space="preserve"> time series </w:t>
+      </w:r>
+      <w:r>
+        <w:rPr>
+          <w:rFonts w:ascii="Arial" w:hAnsi="Arial" w:cs="Arial"/>
+        </w:rPr>
+        <w:t>is</w:t>
+      </w:r>
+      <w:r>
+        <w:rPr>
+          <w:rFonts w:ascii="Arial" w:hAnsi="Arial" w:cs="Arial"/>
+        </w:rPr>
+        <w:t xml:space="preserve"> decomposed into its trend, seasonal and residuals components</w:t>
+      </w:r>
+      <w:r>
+        <w:rPr>
+          <w:rFonts w:ascii="Arial" w:hAnsi="Arial" w:cs="Arial"/>
+        </w:rPr>
+        <w:t xml:space="preserve"> </w:t>
+      </w:r>
+      <w:r>
+        <w:rPr>
+          <w:rFonts w:ascii="Arial" w:hAnsi="Arial" w:cs="Arial"/>
+        </w:rPr>
+        <w:t xml:space="preserve">to determine stationarity </w:t>
+      </w:r>
+      <w:r>
+        <w:rPr>
+          <w:rFonts w:ascii="Arial" w:hAnsi="Arial" w:cs="Arial"/>
+        </w:rPr>
+        <w:t xml:space="preserve">and then the </w:t>
+      </w:r>
+      <w:r>
+        <w:rPr>
+          <w:rFonts w:ascii="Arial" w:hAnsi="Arial" w:cs="Arial"/>
+        </w:rPr>
+        <w:t xml:space="preserve">Box-Jenkins approach to </w:t>
+      </w:r>
+      <w:r>
+        <w:rPr>
+          <w:rFonts w:ascii="Arial" w:hAnsi="Arial" w:cs="Arial"/>
+        </w:rPr>
+        <w:t xml:space="preserve">ARIMA modelling </w:t>
+      </w:r>
+      <w:r>
+        <w:rPr>
+          <w:rFonts w:ascii="Arial" w:hAnsi="Arial" w:cs="Arial"/>
+        </w:rPr>
+        <w:t>is followed</w:t>
+      </w:r>
+      <w:r>
+        <w:rPr>
+          <w:rFonts w:ascii="Arial" w:hAnsi="Arial" w:cs="Arial"/>
+        </w:rPr>
+        <w:t xml:space="preserve"> </w:t>
+      </w:r>
+      <w:r>
+        <w:rPr>
+          <w:rFonts w:ascii="Arial" w:hAnsi="Arial" w:cs="Arial"/>
+        </w:rPr>
+        <w:t xml:space="preserve">to try </w:t>
+      </w:r>
+      <w:r>
+        <w:rPr>
+          <w:rFonts w:ascii="Arial" w:hAnsi="Arial" w:cs="Arial"/>
+        </w:rPr>
+        <w:t xml:space="preserve">to </w:t>
+      </w:r>
+      <w:r>
+        <w:rPr>
+          <w:rFonts w:ascii="Arial" w:hAnsi="Arial" w:cs="Arial"/>
+        </w:rPr>
+        <w:t xml:space="preserve">fit </w:t>
+      </w:r>
+      <w:r>
+        <w:rPr>
+          <w:rFonts w:ascii="Arial" w:hAnsi="Arial" w:cs="Arial"/>
+        </w:rPr>
+        <w:t xml:space="preserve">and test </w:t>
+      </w:r>
+      <w:r>
+        <w:rPr>
+          <w:rFonts w:ascii="Arial" w:hAnsi="Arial" w:cs="Arial"/>
+        </w:rPr>
+        <w:t>a model for forecasting</w:t>
+      </w:r>
+      <w:r>
+        <w:rPr>
+          <w:rFonts w:ascii="Arial" w:hAnsi="Arial" w:cs="Arial"/>
+        </w:rPr>
+        <w:t>.</w:t>
+      </w:r>
+    </w:p>
+    <w:p>
+      <w:pPr>
+        <w:spacing w:after="80" w:line="240" w:lineRule="auto"/>
+        <w:jc w:val="both"/>
+        <w:rPr>
+          <w:rFonts w:ascii="Arial" w:hAnsi="Arial" w:cs="Arial"/>
+        </w:rPr>
+      </w:pPr>
+      <w:r>
+        <w:rPr>
+          <w:noProof/>
+        </w:rPr>
+        <mc:AlternateContent>
+          <mc:Choice Requires="wps">
+            <w:drawing>
+              <wp:anchor distT="0" distB="0" distL="114300" distR="114300" simplePos="0" relativeHeight="251687936" behindDoc="0" locked="0" layoutInCell="1" allowOverlap="1" wp14:anchorId="273D01A9" wp14:editId="3EA9C455">
+                <wp:simplePos x="0" y="0"/>
+                <wp:positionH relativeFrom="margin">
+                  <wp:posOffset>2657475</wp:posOffset>
+                </wp:positionH>
+                <wp:positionV relativeFrom="paragraph">
+                  <wp:posOffset>2462530</wp:posOffset>
+                </wp:positionV>
+                <wp:extent cx="4229100" cy="171450"/>
+                <wp:effectExtent l="0" t="0" r="0" b="0"/>
+                <wp:wrapSquare wrapText="bothSides"/>
+                <wp:docPr id="18" name="Text Box 18"/>
+                <wp:cNvGraphicFramePr/>
+                <a:graphic xmlns:a="http://schemas.openxmlformats.org/drawingml/2006/main">
+                  <a:graphicData uri="http://schemas.microsoft.com/office/word/2010/wordprocessingShape">
+                    <wps:wsp>
+                      <wps:cNvSpPr txBox="1"/>
+                      <wps:spPr>
+                        <a:xfrm>
+                          <a:off x="0" y="0"/>
+                          <a:ext cx="4229100" cy="171450"/>
+                        </a:xfrm>
+                        <a:prstGeom prst="rect">
+                          <a:avLst/>
+                        </a:prstGeom>
+                        <a:solidFill>
+                          <a:prstClr val="white"/>
+                        </a:solidFill>
+                        <a:ln>
+                          <a:noFill/>
+                        </a:ln>
+                      </wps:spPr>
+                      <wps:txbx>
+                        <w:txbxContent>
+                          <w:p>
+                            <w:pPr>
+                              <w:pStyle w:val="Caption"/>
+                              <w:rPr>
+                                <w:rFonts w:ascii="Arial" w:hAnsi="Arial" w:cs="Arial"/>
+                                <w:noProof/>
+                              </w:rPr>
+                            </w:pPr>
+                            <w:r>
+                              <w:t xml:space="preserve">        </w:t>
+                            </w:r>
+                            <w:r>
+                              <w:t xml:space="preserve">Figure </w:t>
+                            </w:r>
+                            <w:r>
+                              <w:fldChar w:fldCharType="begin"/>
+                            </w:r>
+                            <w:r>
+                              <w:instrText xml:space="preserve"> SEQ Figure \* ARABIC </w:instrText>
+                            </w:r>
+                            <w:r>
+                              <w:fldChar w:fldCharType="separate"/>
+                            </w:r>
+                            <w:r>
+                              <w:rPr>
+                                <w:noProof/>
+                              </w:rPr>
+                              <w:t>7</w:t>
+                            </w:r>
+                            <w:r>
+                              <w:fldChar w:fldCharType="end"/>
+                            </w:r>
+                            <w:r>
+                              <w:t>: Decomposition of Scotland N regional rainfall data 1990 to 2021 using STL</w:t>
+                            </w:r>
+                          </w:p>
+                        </w:txbxContent>
+                      </wps:txbx>
+                      <wps:bodyPr rot="0" spcFirstLastPara="0" vertOverflow="overflow" horzOverflow="overflow" vert="horz" wrap="square" lIns="0" tIns="0" rIns="0" bIns="0" numCol="1" spcCol="0" rtlCol="0" fromWordArt="0" anchor="t" anchorCtr="0" forceAA="0" compatLnSpc="1">
+                        <a:prstTxWarp prst="textNoShape">
+                          <a:avLst/>
+                        </a:prstTxWarp>
+                        <a:noAutofit/>
+                      </wps:bodyPr>
+                    </wps:wsp>
+                  </a:graphicData>
+                </a:graphic>
+                <wp14:sizeRelH relativeFrom="margin">
+                  <wp14:pctWidth>0</wp14:pctWidth>
+                </wp14:sizeRelH>
+                <wp14:sizeRelV relativeFrom="margin">
+                  <wp14:pctHeight>0</wp14:pctHeight>
+                </wp14:sizeRelV>
+              </wp:anchor>
+            </w:drawing>
+          </mc:Choice>
+          <mc:Fallback>
+            <w:pict>
+              <v:shape w14:anchorId="273D01A9" id="Text Box 18" o:spid="_x0000_s1031" type="#_x0000_t202" style="position:absolute;left:0;text-align:left;margin-left:209.25pt;margin-top:193.9pt;width:333pt;height:13.5pt;z-index:251687936;visibility:visible;mso-wrap-style:square;mso-width-percent:0;mso-height-percent:0;mso-wrap-distance-left:9pt;mso-wrap-distance-top:0;mso-wrap-distance-right:9pt;mso-wrap-distance-bottom:0;mso-position-horizontal:absolute;mso-position-horizontal-relative:margin;mso-position-vertical:absolute;mso-position-vertical-relative:text;mso-width-percent:0;mso-height-percent:0;mso-width-relative:margin;mso-height-relative:margin;v-text-anchor:top" o:gfxdata="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" stroked="f">
+                <v:textbox inset="0,0,0,0">
+                  <w:txbxContent>
+                    <w:p>
+                      <w:pPr>
+                        <w:pStyle w:val="Caption"/>
+                        <w:rPr>
+                          <w:rFonts w:ascii="Arial" w:hAnsi="Arial" w:cs="Arial"/>
+                          <w:noProof/>
+                        </w:rPr>
+                      </w:pPr>
+                      <w:r>
+                        <w:t xml:space="preserve">        </w:t>
+                      </w:r>
+                      <w:r>
+                        <w:t xml:space="preserve">Figure </w:t>
+                      </w:r>
+                      <w:r>
+                        <w:fldChar w:fldCharType="begin"/>
+                      </w:r>
+                      <w:r>
+                        <w:instrText xml:space="preserve"> SEQ Figure \* ARABIC </w:instrText>
+                      </w:r>
+                      <w:r>
+                        <w:fldChar w:fldCharType="separate"/>
+                      </w:r>
+                      <w:r>
+                        <w:rPr>
+                          <w:noProof/>
+                        </w:rPr>
+                        <w:t>7</w:t>
+                      </w:r>
+                      <w:r>
+                        <w:fldChar w:fldCharType="end"/>
+                      </w:r>
+                      <w:r>
+                        <w:t>: Decomposition of Scotland N regional rainfall data 1990 to 2021 using STL</w:t>
+                      </w:r>
+                    </w:p>
+                  </w:txbxContent>
+                </v:textbox>
+                <w10:wrap type="square" anchorx="margin"/>
+              </v:shape>
+            </w:pict>
+          </mc:Fallback>
+        </mc:AlternateContent>
+      </w:r>
+      <w:r>
+        <w:rPr>
+          <w:rFonts w:ascii="Arial" w:hAnsi="Arial" w:cs="Arial"/>
+        </w:rPr>
+        <w:t xml:space="preserve">It is expected that the ‘Scotland N’ time series is not stationary due to </w:t>
+      </w:r>
+      <w:r>
+        <w:rPr>
+          <w:rFonts w:ascii="Arial" w:hAnsi="Arial" w:cs="Arial"/>
+        </w:rPr>
+        <w:t xml:space="preserve">it containing an element of seasonality. </w:t>
+      </w:r>
+      <w:r>
+        <w:rPr>
+          <w:rFonts w:ascii="Arial" w:hAnsi="Arial" w:cs="Arial"/>
+        </w:rPr>
+        <w:t>Decomposi</w:t>
+      </w:r>
+      <w:r>
+        <w:rPr>
+          <w:rFonts w:ascii="Arial" w:hAnsi="Arial" w:cs="Arial"/>
+        </w:rPr>
+        <w:t>tion of</w:t>
+      </w:r>
+      <w:r>
+        <w:rPr>
+          <w:rFonts w:ascii="Arial" w:hAnsi="Arial" w:cs="Arial"/>
+        </w:rPr>
+        <w:t xml:space="preserve"> the ‘Scotland N’ time series</w:t>
+      </w:r>
+      <w:r>
+        <w:rPr>
+          <w:rFonts w:ascii="Arial" w:hAnsi="Arial" w:cs="Arial"/>
+        </w:rPr>
+        <w:t xml:space="preserve"> was done using Seasonal and Trend Decomposition using Loe</w:t>
+      </w:r>
+      <w:r>
+        <w:rPr>
+          <w:rFonts w:ascii="Arial" w:hAnsi="Arial" w:cs="Arial"/>
+        </w:rPr>
+        <w:t xml:space="preserve">ss (STL). </w:t>
+      </w:r>
+      <w:r>
+        <w:rPr>
+          <w:rFonts w:ascii="Arial" w:hAnsi="Arial" w:cs="Arial"/>
+        </w:rPr>
+        <w:t xml:space="preserve">Various values for the t.window parameter were </w:t>
+      </w:r>
+      <w:r>
+        <w:rPr>
+          <w:rFonts w:ascii="Arial" w:hAnsi="Arial" w:cs="Arial"/>
+        </w:rPr>
+        <w:t xml:space="preserve">tried, with a </w:t>
+      </w:r>
+      <w:r>
+        <w:rPr>
+          <w:rFonts w:ascii="Arial" w:hAnsi="Arial" w:cs="Arial"/>
+        </w:rPr>
+        <w:t>value of 25 chosen</w:t>
+      </w:r>
+      <w:r>
+        <w:rPr>
+          <w:rFonts w:ascii="Arial" w:hAnsi="Arial" w:cs="Arial"/>
+        </w:rPr>
+        <w:t xml:space="preserve"> as this resulted in the smallest remainders. </w:t>
+      </w:r>
+      <w:r>
+        <w:rPr>
+          <w:rFonts w:ascii="Arial" w:hAnsi="Arial" w:cs="Arial"/>
+        </w:rPr>
+        <w:t xml:space="preserve">The results (Figure </w:t>
+      </w:r>
+      <w:r>
+        <w:rPr>
+          <w:rFonts w:ascii="Arial" w:hAnsi="Arial" w:cs="Arial"/>
+        </w:rPr>
+        <w:t>7</w:t>
+      </w:r>
+      <w:r>
+        <w:rPr>
+          <w:rFonts w:ascii="Arial" w:hAnsi="Arial" w:cs="Arial"/>
+        </w:rPr>
+        <w:t xml:space="preserve">) show </w:t>
+      </w:r>
+      <w:r>
+        <w:rPr>
+          <w:rFonts w:ascii="Arial" w:hAnsi="Arial" w:cs="Arial"/>
+        </w:rPr>
+        <w:t xml:space="preserve">a trend component with no clear pattern, but a clear seasonal component. </w:t>
+      </w:r>
+      <w:r>
+        <w:rPr>
+          <w:rFonts w:ascii="Arial" w:hAnsi="Arial" w:cs="Arial"/>
+        </w:rPr>
+        <w:t>However, r</w:t>
+      </w:r>
+      <w:r>
+        <w:rPr>
+          <w:rFonts w:ascii="Arial" w:hAnsi="Arial" w:cs="Arial"/>
+        </w:rPr>
+        <w:t xml:space="preserve">emainders are still high at </w:t>
+      </w:r>
+      <w:r>
+        <w:rPr>
+          <w:rFonts w:ascii="Arial" w:hAnsi="Arial" w:cs="Arial"/>
+        </w:rPr>
+        <w:t>approximately +/-100mm, compared to the seasonal component, which is +/-</w:t>
+      </w:r>
+      <w:r>
+        <w:rPr>
+          <w:rFonts w:ascii="Arial" w:hAnsi="Arial" w:cs="Arial"/>
+        </w:rPr>
+        <w:t>50 to 60mm.</w:t>
+      </w:r>
+      <w:r>
+        <w:rPr>
+          <w:rFonts w:ascii="Arial" w:hAnsi="Arial" w:cs="Arial"/>
+        </w:rPr>
+        <w:t xml:space="preserve"> Confirmation of a clear seasonal component indicates that seasonal differencing will be required for ARIMA.</w:t>
+      </w:r>
+      <w:r>
+        <w:rPr>
+          <w:rFonts w:ascii="Arial" w:hAnsi="Arial" w:cs="Arial"/>
+        </w:rPr>
+        <w:t xml:space="preserve"> </w:t>
+      </w:r>
+      <w:r>
+        <w:rPr>
+          <w:rFonts w:ascii="Arial" w:hAnsi="Arial" w:cs="Arial"/>
+        </w:rPr>
+        <w:t xml:space="preserve">With the </w:t>
+      </w:r>
+      <w:r>
+        <w:rPr>
+          <w:rFonts w:ascii="Arial" w:hAnsi="Arial" w:cs="Arial"/>
+        </w:rPr>
+        <w:t>first step</w:t>
+      </w:r>
+      <w:r>
+        <w:rPr>
+          <w:rFonts w:ascii="Arial" w:hAnsi="Arial" w:cs="Arial"/>
+        </w:rPr>
+        <w:t xml:space="preserve"> </w:t>
+      </w:r>
+      <w:r>
+        <w:rPr>
+          <w:rFonts w:ascii="Arial" w:hAnsi="Arial" w:cs="Arial"/>
+        </w:rPr>
+        <w:t>– Exploratory Data Analysis – already completed,</w:t>
+      </w:r>
+      <w:r>
+        <w:rPr>
+          <w:rFonts w:ascii="Arial" w:hAnsi="Arial" w:cs="Arial"/>
+        </w:rPr>
+        <w:t xml:space="preserve"> </w:t>
+      </w:r>
+      <w:r>
+        <w:rPr>
+          <w:rFonts w:ascii="Arial" w:hAnsi="Arial" w:cs="Arial"/>
+        </w:rPr>
+        <w:t xml:space="preserve">the Box-Jenkins approach </w:t>
+      </w:r>
+      <w:r>
+        <w:rPr>
+          <w:rFonts w:ascii="Arial" w:hAnsi="Arial" w:cs="Arial"/>
+        </w:rPr>
+        <w:t xml:space="preserve">moves directly to </w:t>
+      </w:r>
+      <w:r>
+        <w:rPr>
+          <w:rFonts w:ascii="Arial" w:hAnsi="Arial" w:cs="Arial"/>
+        </w:rPr>
+        <w:t>the next step</w:t>
+      </w:r>
+      <w:r>
+        <w:rPr>
+          <w:rFonts w:ascii="Arial" w:hAnsi="Arial" w:cs="Arial"/>
+        </w:rPr>
+        <w:t xml:space="preserve"> with </w:t>
+      </w:r>
+      <w:r>
+        <w:rPr>
+          <w:rFonts w:ascii="Arial" w:hAnsi="Arial" w:cs="Arial"/>
+        </w:rPr>
+        <w:t xml:space="preserve">analysis of </w:t>
+      </w:r>
+      <w:r>
+        <w:rPr>
+          <w:rFonts w:ascii="Arial" w:hAnsi="Arial" w:cs="Arial"/>
+        </w:rPr>
+        <w:t xml:space="preserve">the autocorrelation </w:t>
+      </w:r>
+      <w:r>
+        <w:rPr>
+          <w:rFonts w:ascii="Arial" w:hAnsi="Arial" w:cs="Arial"/>
+        </w:rPr>
+        <w:t xml:space="preserve">factor (ACF) and partial autocorrelation factor (PACF) plots </w:t>
+      </w:r>
+      <w:r>
+        <w:rPr>
+          <w:rFonts w:ascii="Arial" w:hAnsi="Arial" w:cs="Arial"/>
+        </w:rPr>
+        <w:t xml:space="preserve">and differencing to </w:t>
+      </w:r>
+      <w:r>
+        <w:rPr>
+          <w:rFonts w:ascii="Arial" w:hAnsi="Arial" w:cs="Arial"/>
+        </w:rPr>
+        <w:t>provide more insight</w:t>
+      </w:r>
+      <w:r>
+        <w:rPr>
+          <w:rFonts w:ascii="Arial" w:hAnsi="Arial" w:cs="Arial"/>
+        </w:rPr>
+        <w:t xml:space="preserve"> into </w:t>
+      </w:r>
+      <w:r>
+        <w:rPr>
+          <w:rFonts w:ascii="Arial" w:hAnsi="Arial" w:cs="Arial"/>
+        </w:rPr>
+        <w:t>potential ARIMA model parameters.</w:t>
+      </w:r>
+    </w:p>
+    <w:p>
+      <w:pPr>
         <w:spacing w:line="240" w:lineRule="auto"/>
         <w:jc w:val="both"/>
         <w:rPr>
           <w:rFonts w:ascii="Arial" w:hAnsi="Arial" w:cs="Arial"/>
-        </w:rPr>
-      </w:pPr>
-      <w:r>
-        <w:rPr>
-          <w:rFonts w:ascii="Arial" w:hAnsi="Arial" w:cs="Arial"/>
-        </w:rPr>
-        <w:t>Back to regional data, ACF for Scotland N shows seasonality with statistically significant positive autocorrelation peaks at lags of 12, 24, 36, 48 months, negative peaks at 6, 18, 30, 42 months: non-stationary with peaks at fixed intervals.</w:t>
+          <w:i/>
+          <w:iCs/>
+        </w:rPr>
+      </w:pPr>
+      <w:r>
+        <w:rPr>
+          <w:rFonts w:ascii="Arial" w:hAnsi="Arial" w:cs="Arial"/>
+          <w:i/>
+          <w:iCs/>
+        </w:rPr>
+        <w:t>Undifferenced:</w:t>
       </w:r>
     </w:p>
     <w:p>
       <w:pPr>
+        <w:pStyle w:val="ListParagraph"/>
+        <w:numPr>
+          <w:ilvl w:val="0"/>
+          <w:numId w:val="6"/>
+        </w:numPr>
         <w:spacing w:line="240" w:lineRule="auto"/>
         <w:jc w:val="both"/>
         <w:rPr>
           <w:rFonts w:ascii="Arial" w:hAnsi="Arial" w:cs="Arial"/>
-        </w:rPr>
-      </w:pPr>
-      <w:r>
-        <w:rPr>
-          <w:rFonts w:ascii="Arial" w:hAnsi="Arial" w:cs="Arial"/>
-        </w:rPr>
-        <w:t>PACF for Scotland N region shows significant positive results at lag 12 and 24, negative at lags 5, 6, 18 – again demonstrates seasonality and suggests need to include a seasonal autoregressive term in ARIMA / STARIMA</w:t>
+          <w:i/>
+          <w:iCs/>
+        </w:rPr>
+      </w:pPr>
+      <w:r>
+        <w:rPr>
+          <w:rFonts w:ascii="Arial" w:hAnsi="Arial" w:cs="Arial"/>
+          <w:i/>
+          <w:iCs/>
+        </w:rPr>
+        <w:t xml:space="preserve">ACF </w:t>
+      </w:r>
+      <w:r>
+        <w:rPr>
+          <w:rFonts w:ascii="Arial" w:hAnsi="Arial" w:cs="Arial"/>
+          <w:i/>
+          <w:iCs/>
+        </w:rPr>
+        <w:t>peaks at lags of 12, 24, 36, 48 months, negative peaks at 6, 18, 30, 42 months: non-stationary with peaks at fixed intervals</w:t>
+      </w:r>
+      <w:r>
+        <w:rPr>
+          <w:rFonts w:ascii="Arial" w:hAnsi="Arial" w:cs="Arial"/>
+          <w:i/>
+          <w:iCs/>
+        </w:rPr>
+        <w:t xml:space="preserve"> </w:t>
+      </w:r>
+      <w:r>
+        <w:rPr>
+          <w:rFonts w:ascii="Arial" w:hAnsi="Arial" w:cs="Arial"/>
+          <w:i/>
+          <w:iCs/>
+        </w:rPr>
+        <w:t>–</w:t>
+      </w:r>
+      <w:r>
+        <w:rPr>
+          <w:rFonts w:ascii="Arial" w:hAnsi="Arial" w:cs="Arial"/>
+          <w:i/>
+          <w:iCs/>
+        </w:rPr>
+        <w:t xml:space="preserve"> seasonal</w:t>
+      </w:r>
+      <w:r>
+        <w:rPr>
+          <w:rFonts w:ascii="Arial" w:hAnsi="Arial" w:cs="Arial"/>
+          <w:i/>
+          <w:iCs/>
+        </w:rPr>
+        <w:t xml:space="preserve"> differencing with order 12 required</w:t>
       </w:r>
     </w:p>
     <w:p>
       <w:pPr>
+        <w:pStyle w:val="ListParagraph"/>
+        <w:numPr>
+          <w:ilvl w:val="0"/>
+          <w:numId w:val="6"/>
+        </w:numPr>
         <w:spacing w:line="240" w:lineRule="auto"/>
         <w:jc w:val="both"/>
         <w:rPr>
           <w:rFonts w:ascii="Arial" w:hAnsi="Arial" w:cs="Arial"/>
-        </w:rPr>
-      </w:pPr>
-      <w:r>
-        <w:rPr>
-          <w:rFonts w:ascii="Arial" w:hAnsi="Arial" w:cs="Arial"/>
-        </w:rPr>
-        <w:t>No statistically significant PACF for annual UK weather station data, suggesting annual rainfall is random from one year to the next (not looked at individual weather stations)</w:t>
+          <w:i/>
+          <w:iCs/>
+        </w:rPr>
+      </w:pPr>
+      <w:r>
+        <w:rPr>
+          <w:rFonts w:ascii="Arial" w:hAnsi="Arial" w:cs="Arial"/>
+          <w:i/>
+          <w:iCs/>
+        </w:rPr>
+        <w:t xml:space="preserve">PACF </w:t>
+      </w:r>
+      <w:r>
+        <w:rPr>
+          <w:rFonts w:ascii="Arial" w:hAnsi="Arial" w:cs="Arial"/>
+          <w:i/>
+          <w:iCs/>
+        </w:rPr>
+        <w:t>significant positive results at lag 12 and 24, negative at lags 5, 6, 18 – again demonstrates seasonality and suggests need to include a seasonal autoregressive term in ARIMA / STARIMA</w:t>
       </w:r>
     </w:p>
     <w:p>
@@ -4212,15 +5219,565 @@
         <w:jc w:val="both"/>
         <w:rPr>
           <w:rFonts w:ascii="Arial" w:hAnsi="Arial" w:cs="Arial"/>
-          <w:u w:val="single"/>
-        </w:rPr>
-      </w:pPr>
-      <w:r>
-        <w:rPr>
-          <w:rFonts w:ascii="Arial" w:hAnsi="Arial" w:cs="Arial"/>
-          <w:u w:val="single"/>
+          <w:i/>
+          <w:iCs/>
+        </w:rPr>
+      </w:pPr>
+      <w:r>
+        <w:rPr>
+          <w:rFonts w:ascii="Arial" w:hAnsi="Arial" w:cs="Arial"/>
+          <w:i/>
+          <w:iCs/>
+        </w:rPr>
+        <w:t>Seasonal Differenced</w:t>
+      </w:r>
+    </w:p>
+    <w:p>
+      <w:pPr>
+        <w:pStyle w:val="ListParagraph"/>
+        <w:numPr>
+          <w:ilvl w:val="0"/>
+          <w:numId w:val="7"/>
+        </w:numPr>
+        <w:spacing w:line="240" w:lineRule="auto"/>
+        <w:jc w:val="both"/>
+        <w:rPr>
+          <w:rFonts w:ascii="Arial" w:hAnsi="Arial" w:cs="Arial"/>
+          <w:i/>
+          <w:iCs/>
+        </w:rPr>
+      </w:pPr>
+      <w:r>
+        <w:rPr>
+          <w:rFonts w:ascii="Arial" w:hAnsi="Arial" w:cs="Arial"/>
+          <w:i/>
+          <w:iCs/>
+        </w:rPr>
+        <w:t xml:space="preserve">ACF </w:t>
+      </w:r>
+      <w:r>
+        <w:rPr>
+          <w:rFonts w:ascii="Arial" w:hAnsi="Arial" w:cs="Arial"/>
+          <w:i/>
+          <w:iCs/>
+        </w:rPr>
+        <w:t>seasonal pattern</w:t>
+      </w:r>
+      <w:r>
+        <w:rPr>
+          <w:rFonts w:ascii="Arial" w:hAnsi="Arial" w:cs="Arial"/>
+          <w:i/>
+          <w:iCs/>
+        </w:rPr>
+        <w:t xml:space="preserve"> </w:t>
+      </w:r>
+      <w:r>
+        <w:rPr>
+          <w:rFonts w:ascii="Arial" w:hAnsi="Arial" w:cs="Arial"/>
+          <w:i/>
+          <w:iCs/>
+        </w:rPr>
+        <w:t>essentially removed beyond lag 12</w:t>
+      </w:r>
+      <w:r>
+        <w:rPr>
+          <w:rFonts w:ascii="Arial" w:hAnsi="Arial" w:cs="Arial"/>
+          <w:i/>
+          <w:iCs/>
+        </w:rPr>
+        <w:t xml:space="preserve">; significant autocorrelation remains at lags 1 </w:t>
+      </w:r>
+      <w:r>
+        <w:rPr>
+          <w:rFonts w:ascii="Arial" w:hAnsi="Arial" w:cs="Arial"/>
+          <w:i/>
+          <w:iCs/>
+        </w:rPr>
+        <w:t>and</w:t>
+      </w:r>
+      <w:r>
+        <w:rPr>
+          <w:rFonts w:ascii="Arial" w:hAnsi="Arial" w:cs="Arial"/>
+          <w:i/>
+          <w:iCs/>
+        </w:rPr>
+        <w:t xml:space="preserve"> 12</w:t>
+      </w:r>
+      <w:r>
+        <w:rPr>
+          <w:rFonts w:ascii="Arial" w:hAnsi="Arial" w:cs="Arial"/>
+          <w:i/>
+          <w:iCs/>
+        </w:rPr>
+        <w:t xml:space="preserve"> </w:t>
+      </w:r>
+      <w:r>
+        <w:rPr>
+          <w:rFonts w:ascii="Arial" w:hAnsi="Arial" w:cs="Arial"/>
+          <w:i/>
+          <w:iCs/>
+        </w:rPr>
+        <w:t xml:space="preserve">– suggests </w:t>
+      </w:r>
+      <w:r>
+        <w:rPr>
+          <w:rFonts w:ascii="Arial" w:hAnsi="Arial" w:cs="Arial"/>
+          <w:i/>
+          <w:iCs/>
+        </w:rPr>
+        <w:t xml:space="preserve">seasonal MA = 1 and nonseasonal </w:t>
+      </w:r>
+      <w:r>
+        <w:rPr>
+          <w:rFonts w:ascii="Arial" w:hAnsi="Arial" w:cs="Arial"/>
+          <w:i/>
+          <w:iCs/>
+        </w:rPr>
+        <w:t>MA</w:t>
+      </w:r>
+      <w:r>
+        <w:rPr>
+          <w:rFonts w:ascii="Arial" w:hAnsi="Arial" w:cs="Arial"/>
+          <w:i/>
+          <w:iCs/>
+        </w:rPr>
+        <w:t xml:space="preserve"> = 1</w:t>
+      </w:r>
+    </w:p>
+    <w:p>
+      <w:pPr>
+        <w:pStyle w:val="ListParagraph"/>
+        <w:numPr>
+          <w:ilvl w:val="0"/>
+          <w:numId w:val="7"/>
+        </w:numPr>
+        <w:spacing w:line="240" w:lineRule="auto"/>
+        <w:jc w:val="both"/>
+        <w:rPr>
+          <w:rFonts w:ascii="Arial" w:hAnsi="Arial" w:cs="Arial"/>
+          <w:i/>
+          <w:iCs/>
+        </w:rPr>
+      </w:pPr>
+      <w:r>
+        <w:rPr>
+          <w:rFonts w:ascii="Arial" w:hAnsi="Arial" w:cs="Arial"/>
+          <w:i/>
+          <w:iCs/>
+        </w:rPr>
+        <w:t xml:space="preserve">PACF </w:t>
+      </w:r>
+      <w:r>
+        <w:rPr>
+          <w:rFonts w:ascii="Arial" w:hAnsi="Arial" w:cs="Arial"/>
+          <w:i/>
+          <w:iCs/>
+        </w:rPr>
+        <w:t xml:space="preserve">significant </w:t>
+      </w:r>
+      <w:r>
+        <w:rPr>
+          <w:rFonts w:ascii="Arial" w:hAnsi="Arial" w:cs="Arial"/>
+          <w:i/>
+          <w:iCs/>
+        </w:rPr>
+        <w:t xml:space="preserve">at </w:t>
+      </w:r>
+      <w:r>
+        <w:rPr>
+          <w:rFonts w:ascii="Arial" w:hAnsi="Arial" w:cs="Arial"/>
+          <w:i/>
+          <w:iCs/>
+        </w:rPr>
+        <w:t>lags 1, 12, 24, 36</w:t>
+      </w:r>
+      <w:r>
+        <w:rPr>
+          <w:rFonts w:ascii="Arial" w:hAnsi="Arial" w:cs="Arial"/>
+          <w:i/>
+          <w:iCs/>
+        </w:rPr>
+        <w:t>, 48</w:t>
+      </w:r>
+    </w:p>
+    <w:p>
+      <w:pPr>
+        <w:spacing w:line="240" w:lineRule="auto"/>
+        <w:jc w:val="both"/>
+        <w:rPr>
+          <w:rFonts w:ascii="Arial" w:hAnsi="Arial" w:cs="Arial"/>
+          <w:i/>
+          <w:iCs/>
+        </w:rPr>
+      </w:pPr>
+      <w:r>
+        <w:rPr>
+          <w:rFonts w:ascii="Arial" w:hAnsi="Arial" w:cs="Arial"/>
+          <w:i/>
+          <w:iCs/>
+        </w:rPr>
+        <w:t>Non Seasonal Differenced</w:t>
+      </w:r>
+    </w:p>
+    <w:p>
+      <w:pPr>
+        <w:pStyle w:val="ListParagraph"/>
+        <w:numPr>
+          <w:ilvl w:val="0"/>
+          <w:numId w:val="8"/>
+        </w:numPr>
+        <w:spacing w:line="240" w:lineRule="auto"/>
+        <w:jc w:val="both"/>
+        <w:rPr>
+          <w:rFonts w:ascii="Arial" w:hAnsi="Arial" w:cs="Arial"/>
+          <w:i/>
+          <w:iCs/>
+        </w:rPr>
+      </w:pPr>
+      <w:r>
+        <w:rPr>
+          <w:rFonts w:ascii="Arial" w:hAnsi="Arial" w:cs="Arial"/>
+          <w:i/>
+          <w:iCs/>
+        </w:rPr>
+        <w:t>ACF</w:t>
+      </w:r>
+      <w:r>
+        <w:rPr>
+          <w:rFonts w:ascii="Arial" w:hAnsi="Arial" w:cs="Arial"/>
+          <w:i/>
+          <w:iCs/>
+        </w:rPr>
+        <w:t xml:space="preserve"> </w:t>
+      </w:r>
+      <w:r>
+        <w:rPr>
+          <w:rFonts w:ascii="Arial" w:hAnsi="Arial" w:cs="Arial"/>
+          <w:i/>
+          <w:iCs/>
+        </w:rPr>
+        <w:t xml:space="preserve">significant negative at lags 1, 6, </w:t>
+      </w:r>
+      <w:r>
+        <w:rPr>
+          <w:rFonts w:ascii="Arial" w:hAnsi="Arial" w:cs="Arial"/>
+          <w:i/>
+          <w:iCs/>
+        </w:rPr>
+        <w:t>18; significant positive at lags 1</w:t>
+      </w:r>
+      <w:r>
+        <w:rPr>
+          <w:rFonts w:ascii="Arial" w:hAnsi="Arial" w:cs="Arial"/>
+          <w:i/>
+          <w:iCs/>
+        </w:rPr>
+        <w:t>2</w:t>
+      </w:r>
+    </w:p>
+    <w:p>
+      <w:pPr>
+        <w:pStyle w:val="ListParagraph"/>
+        <w:numPr>
+          <w:ilvl w:val="0"/>
+          <w:numId w:val="8"/>
+        </w:numPr>
+        <w:spacing w:line="240" w:lineRule="auto"/>
+        <w:jc w:val="both"/>
+        <w:rPr>
+          <w:rFonts w:ascii="Arial" w:hAnsi="Arial" w:cs="Arial"/>
+          <w:i/>
+          <w:iCs/>
+        </w:rPr>
+      </w:pPr>
+      <w:r>
+        <w:rPr>
+          <w:rFonts w:ascii="Arial" w:hAnsi="Arial" w:cs="Arial"/>
+          <w:i/>
+          <w:iCs/>
+        </w:rPr>
+        <w:t xml:space="preserve">PACF </w:t>
+      </w:r>
+      <w:r>
+        <w:rPr>
+          <w:rFonts w:ascii="Arial" w:hAnsi="Arial" w:cs="Arial"/>
+          <w:i/>
+          <w:iCs/>
+        </w:rPr>
+        <w:t xml:space="preserve">multiple </w:t>
+      </w:r>
+      <w:r>
+        <w:rPr>
+          <w:rFonts w:ascii="Arial" w:hAnsi="Arial" w:cs="Arial"/>
+          <w:i/>
+          <w:iCs/>
+        </w:rPr>
+        <w:t>negative at lags 1 to 11</w:t>
+      </w:r>
+    </w:p>
+    <w:p>
+      <w:pPr>
+        <w:spacing w:line="240" w:lineRule="auto"/>
+        <w:jc w:val="both"/>
+        <w:rPr>
+          <w:rFonts w:ascii="Arial" w:hAnsi="Arial" w:cs="Arial"/>
+          <w:i/>
+          <w:iCs/>
+        </w:rPr>
+      </w:pPr>
+      <w:r>
+        <w:rPr>
+          <w:rFonts w:ascii="Arial" w:hAnsi="Arial" w:cs="Arial"/>
+          <w:i/>
+          <w:iCs/>
+        </w:rPr>
+        <w:t>Undifferenced ACF suggest seasonal differencing</w:t>
+      </w:r>
+    </w:p>
+    <w:p>
+      <w:pPr>
+        <w:spacing w:line="240" w:lineRule="auto"/>
+        <w:jc w:val="both"/>
+        <w:rPr>
+          <w:rFonts w:ascii="Arial" w:hAnsi="Arial" w:cs="Arial"/>
+        </w:rPr>
+      </w:pPr>
+      <w:r>
+        <w:rPr>
+          <w:rFonts w:ascii="Arial" w:hAnsi="Arial" w:cs="Arial"/>
+        </w:rPr>
+        <w:t>T</w:t>
+      </w:r>
+      <w:r>
+        <w:rPr>
+          <w:rFonts w:ascii="Arial" w:hAnsi="Arial" w:cs="Arial"/>
+        </w:rPr>
+        <w:t>he ACF plot of the ‘Scotland N’ regional data shows</w:t>
+      </w:r>
+      <w:r>
+        <w:rPr>
+          <w:rFonts w:ascii="Arial" w:hAnsi="Arial" w:cs="Arial"/>
+        </w:rPr>
+        <w:t xml:space="preserve"> a seasonal pattern with positive </w:t>
+      </w:r>
+      <w:r>
+        <w:rPr>
+          <w:rFonts w:ascii="Arial" w:hAnsi="Arial" w:cs="Arial"/>
+        </w:rPr>
+        <w:t xml:space="preserve">peaks at lags of 12, 24, 36, 48 months, </w:t>
+      </w:r>
+      <w:r>
+        <w:rPr>
+          <w:rFonts w:ascii="Arial" w:hAnsi="Arial" w:cs="Arial"/>
+        </w:rPr>
+        <w:t xml:space="preserve">and </w:t>
+      </w:r>
+      <w:r>
+        <w:rPr>
+          <w:rFonts w:ascii="Arial" w:hAnsi="Arial" w:cs="Arial"/>
+        </w:rPr>
+        <w:t>negative peaks at 6, 18, 30, 42 months</w:t>
+      </w:r>
+      <w:r>
+        <w:rPr>
+          <w:rFonts w:ascii="Arial" w:hAnsi="Arial" w:cs="Arial"/>
+        </w:rPr>
+        <w:t xml:space="preserve">. This </w:t>
+      </w:r>
+      <w:r>
+        <w:rPr>
+          <w:rFonts w:ascii="Arial" w:hAnsi="Arial" w:cs="Arial"/>
+        </w:rPr>
+        <w:t xml:space="preserve">is the hallmark of a non-stationary time series and strongly suggests seasonal differencing with order 12 is required to </w:t>
+      </w:r>
+      <w:r>
+        <w:rPr>
+          <w:rFonts w:ascii="Arial" w:hAnsi="Arial" w:cs="Arial"/>
+        </w:rPr>
+        <w:t>make the time series stationary</w:t>
+      </w:r>
+      <w:r>
+        <w:rPr>
+          <w:rFonts w:ascii="Arial" w:hAnsi="Arial" w:cs="Arial"/>
+        </w:rPr>
+        <w:t>, which is a prerequisite of a linear regression model such as ARIMA</w:t>
+      </w:r>
+      <w:r>
+        <w:rPr>
+          <w:rFonts w:ascii="Arial" w:hAnsi="Arial" w:cs="Arial"/>
+        </w:rPr>
+        <w:t>.</w:t>
+      </w:r>
+      <w:r>
+        <w:rPr>
+          <w:rFonts w:ascii="Arial" w:hAnsi="Arial" w:cs="Arial"/>
+        </w:rPr>
+        <w:t xml:space="preserve"> This was done and the ACF re-run, producing a plot </w:t>
+      </w:r>
+      <w:r>
+        <w:rPr>
+          <w:rFonts w:ascii="Arial" w:hAnsi="Arial" w:cs="Arial"/>
+        </w:rPr>
+        <w:t xml:space="preserve">showing that seasonal differencing has </w:t>
+      </w:r>
+      <w:r>
+        <w:rPr>
+          <w:rFonts w:ascii="Arial" w:hAnsi="Arial" w:cs="Arial"/>
+        </w:rPr>
+        <w:t>largely removed</w:t>
+      </w:r>
+      <w:r>
+        <w:rPr>
+          <w:rFonts w:ascii="Arial" w:hAnsi="Arial" w:cs="Arial"/>
+        </w:rPr>
+        <w:t xml:space="preserve"> the seasonal component</w:t>
+      </w:r>
+      <w:r>
+        <w:rPr>
+          <w:rFonts w:ascii="Arial" w:hAnsi="Arial" w:cs="Arial"/>
+        </w:rPr>
+        <w:t xml:space="preserve"> from the data. Significant </w:t>
+      </w:r>
+      <w:r>
+        <w:rPr>
+          <w:rFonts w:ascii="Arial" w:hAnsi="Arial" w:cs="Arial"/>
+        </w:rPr>
+        <w:t>ACF</w:t>
+      </w:r>
+      <w:r>
+        <w:rPr>
+          <w:rFonts w:ascii="Arial" w:hAnsi="Arial" w:cs="Arial"/>
+        </w:rPr>
+        <w:t xml:space="preserve"> remain at </w:t>
+      </w:r>
+      <w:r>
+        <w:rPr>
+          <w:rFonts w:ascii="Arial" w:hAnsi="Arial" w:cs="Arial"/>
+        </w:rPr>
+        <w:t>lags 1 and 12</w:t>
+      </w:r>
+    </w:p>
+    <w:p>
+      <w:pPr>
+        <w:spacing w:line="240" w:lineRule="auto"/>
+        <w:jc w:val="both"/>
+        <w:rPr>
+          <w:rFonts w:ascii="Arial" w:hAnsi="Arial" w:cs="Arial"/>
+        </w:rPr>
+      </w:pPr>
+    </w:p>
+    <w:p>
+      <w:pPr>
+        <w:spacing w:line="240" w:lineRule="auto"/>
+        <w:jc w:val="both"/>
+        <w:rPr>
+          <w:rFonts w:ascii="Arial" w:hAnsi="Arial" w:cs="Arial"/>
+        </w:rPr>
+      </w:pPr>
+      <w:r>
+        <w:rPr>
+          <w:rFonts w:ascii="Arial" w:hAnsi="Arial" w:cs="Arial"/>
+        </w:rPr>
+        <w:t xml:space="preserve">Seasonal ACF </w:t>
+      </w:r>
+      <w:r>
+        <w:rPr>
+          <w:rFonts w:ascii="Arial" w:hAnsi="Arial" w:cs="Arial"/>
+        </w:rPr>
+        <w:t xml:space="preserve">suggests ARIMA(0, 0, </w:t>
+      </w:r>
+      <w:r>
+        <w:rPr>
+          <w:rFonts w:ascii="Arial" w:hAnsi="Arial" w:cs="Arial"/>
+        </w:rPr>
+        <w:t>1</w:t>
+      </w:r>
+      <w:r>
+        <w:rPr>
+          <w:rFonts w:ascii="Arial" w:hAnsi="Arial" w:cs="Arial"/>
+        </w:rPr>
+        <w:t xml:space="preserve">)(0, 1, </w:t>
+      </w:r>
+      <w:r>
+        <w:rPr>
+          <w:rFonts w:ascii="Arial" w:hAnsi="Arial" w:cs="Arial"/>
+        </w:rPr>
+        <w:t>1)12</w:t>
+      </w:r>
+      <w:r>
+        <w:rPr>
+          <w:rFonts w:ascii="Arial" w:hAnsi="Arial" w:cs="Arial"/>
+        </w:rPr>
+        <w:t xml:space="preserve"> or ARIMA(0, 0, 2)(0, 1, 1)12</w:t>
+      </w:r>
+    </w:p>
+    <w:p>
+      <w:pPr>
+        <w:spacing w:after="80" w:line="240" w:lineRule="auto"/>
+        <w:jc w:val="both"/>
+        <w:rPr>
+          <w:rFonts w:ascii="Arial" w:hAnsi="Arial" w:cs="Arial"/>
+        </w:rPr>
+      </w:pPr>
+    </w:p>
+    <w:p>
+      <w:pPr>
+        <w:spacing w:line="240" w:lineRule="auto"/>
+        <w:jc w:val="both"/>
+        <w:rPr>
+          <w:rFonts w:ascii="Arial" w:hAnsi="Arial" w:cs="Arial"/>
+        </w:rPr>
+      </w:pPr>
+      <w:r>
+        <w:rPr>
+          <w:rFonts w:ascii="Arial" w:hAnsi="Arial" w:cs="Arial"/>
+        </w:rPr>
+        <w:t xml:space="preserve">Back to regional data, ACF for Scotland N shows seasonality with statistically significant positive autocorrelation </w:t>
+      </w:r>
+    </w:p>
+    <w:p>
+      <w:pPr>
+        <w:spacing w:line="240" w:lineRule="auto"/>
+        <w:jc w:val="both"/>
+        <w:rPr>
+          <w:rFonts w:ascii="Arial" w:hAnsi="Arial" w:cs="Arial"/>
+        </w:rPr>
+      </w:pPr>
+      <w:r>
+        <w:rPr>
+          <w:rFonts w:ascii="Arial" w:hAnsi="Arial" w:cs="Arial"/>
         </w:rPr>
         <w:lastRenderedPageBreak/>
+        <w:t xml:space="preserve">PACF for Scotland N region shows </w:t>
+      </w:r>
+    </w:p>
+    <w:p>
+      <w:pPr>
+        <w:spacing w:line="240" w:lineRule="auto"/>
+        <w:jc w:val="both"/>
+        <w:rPr>
+          <w:rFonts w:ascii="Arial" w:hAnsi="Arial" w:cs="Arial"/>
+        </w:rPr>
+      </w:pPr>
+      <w:r>
+        <w:rPr>
+          <w:rFonts w:ascii="Arial" w:hAnsi="Arial" w:cs="Arial"/>
+        </w:rPr>
+        <w:t>No statistically significant PACF for annual UK weather station data, suggesting annual rainfall is random from one year to the next (not looked at individual weather stations)</w:t>
+      </w:r>
+    </w:p>
+    <w:p>
+      <w:pPr>
+        <w:spacing w:line="240" w:lineRule="auto"/>
+        <w:jc w:val="both"/>
+        <w:rPr>
+          <w:rFonts w:ascii="Arial" w:hAnsi="Arial" w:cs="Arial"/>
+        </w:rPr>
+      </w:pPr>
+      <w:r>
+        <w:rPr>
+          <w:rFonts w:ascii="Arial" w:hAnsi="Arial" w:cs="Arial"/>
+        </w:rPr>
         <w:t>Spatio-Temporal Analysis</w:t>
       </w:r>
     </w:p>
@@ -4292,11 +5849,13 @@
         <w:jc w:val="both"/>
         <w:rPr>
           <w:rFonts w:ascii="Arial" w:hAnsi="Arial" w:cs="Arial"/>
-        </w:rPr>
-      </w:pPr>
-      <w:r>
-        <w:rPr>
-          <w:rFonts w:ascii="Arial" w:hAnsi="Arial" w:cs="Arial"/>
+          <w:u w:val="single"/>
+        </w:rPr>
+      </w:pPr>
+      <w:r>
+        <w:rPr>
+          <w:rFonts w:ascii="Arial" w:hAnsi="Arial" w:cs="Arial"/>
+          <w:u w:val="single"/>
         </w:rPr>
         <w:t>Artificial Neural Networks</w:t>
       </w:r>
@@ -4365,6 +5924,12 @@
           <w:rFonts w:ascii="Arial" w:hAnsi="Arial" w:cs="Arial"/>
         </w:rPr>
       </w:pPr>
+      <w:r>
+        <w:rPr>
+          <w:rFonts w:ascii="Arial" w:hAnsi="Arial" w:cs="Arial"/>
+        </w:rPr>
+        <w:t>Spatial and temporal analysis of the UK rainfall time series data shows it to be quite weakly correlated spatially and temporally. The wettest regions are in the north and west of the UK and there is some seasonality with the wettest months in the autumn and winter, but with no apparent long-term trend.</w:t>
+      </w:r>
     </w:p>
     <w:p>
       <w:pPr>
@@ -4851,7 +6416,7 @@
         </w:rPr>
         <w:t xml:space="preserve">. OSNI Open Data – 50K Boundaries – NI Outline. Available at </w:t>
       </w:r>
-      <w:hyperlink r:id="rId13" w:history="1">
+      <w:hyperlink r:id="rId15" w:history="1">
         <w:r>
           <w:rPr>
             <w:rStyle w:val="Hyperlink"/>
@@ -4872,19 +6437,7 @@
         <w:rPr>
           <w:rFonts w:ascii="Arial" w:hAnsi="Arial" w:cs="Arial"/>
         </w:rPr>
-        <w:t>[</w:t>
-      </w:r>
-      <w:r>
-        <w:rPr>
-          <w:rFonts w:ascii="Arial" w:hAnsi="Arial" w:cs="Arial"/>
-        </w:rPr>
-        <w:t>7</w:t>
-      </w:r>
-      <w:r>
-        <w:rPr>
-          <w:rFonts w:ascii="Arial" w:hAnsi="Arial" w:cs="Arial"/>
-        </w:rPr>
-        <w:t>]</w:t>
+        <w:t>[7]</w:t>
       </w:r>
       <w:r>
         <w:rPr>
@@ -5005,6 +6558,232 @@
 <file path=word/numbering.xml><?xml version="1.0" encoding="utf-8"?>
 <w:numbering xmlns:wpc="http://schemas.microsoft.com/office/word/2010/wordprocessingCanvas" xmlns:cx="http://schemas.microsoft.com/office/drawing/2014/chartex" xmlns:cx1="http://schemas.microsoft.com/office/drawing/2015/9/8/chartex" xmlns:cx2="http://schemas.microsoft.com/office/drawing/2015/10/21/chartex" xmlns:cx3="http://schemas.microsoft.com/office/drawing/2016/5/9/chartex" xmlns:cx4="http://schemas.microsoft.com/office/drawing/2016/5/10/chartex" xmlns:cx5="http://schemas.microsoft.com/office/drawing/2016/5/11/chartex" xmlns:cx6="http://schemas.microsoft.com/office/drawing/2016/5/12/chartex" xmlns:cx7="http://schemas.microsoft.com/office/drawing/2016/5/13/chartex" xmlns:cx8="http://schemas.microsoft.com/office/drawing/2016/5/14/chartex" xmlns:mc="http://schemas.openxmlformats.org/markup-compatibility/2006" xmlns:aink="http://schemas.microsoft.com/office/drawing/2016/ink" xmlns:am3d="http://schemas.microsoft.com/office/drawing/2017/model3d" xmlns:o="urn:schemas-microsoft-com:office:office" xmlns:r="http://schemas.openxmlformats.org/officeDocument/2006/relationships" xmlns:m="http://schemas.openxmlformats.org/officeDocument/2006/math" xmlns:v="urn:schemas-microsoft-com:vml" xmlns:wp14="http://schemas.microsoft.com/office/word/2010/wordprocessingDrawing" xmlns:wp="http://schemas.openxmlformats.org/drawingml/2006/wordprocessingDrawing" xmlns:w10="urn:schemas-microsoft-com:office:word" xmlns:w="http://schemas.openxmlformats.org/wordprocessingml/2006/main" xmlns:w14="http://schemas.microsoft.com/office/word/2010/wordml" xmlns:w15="http://schemas.microsoft.com/office/word/2012/wordml" xmlns:w16cex="http://schemas.microsoft.com/office/word/2018/wordml/cex" xmlns:w16cid="http://schemas.microsoft.com/office/word/2016/wordml/cid" xmlns:w16="http://schemas.microsoft.com/office/word/2018/wordml" xmlns:w16sdtdh="http://schemas.microsoft.com/office/word/2020/wordml/sdtdatahash" xmlns:w16se="http://schemas.microsoft.com/office/word/2015/wordml/symex" xmlns:wpg="http://schemas.microsoft.com/office/word/2010/wordprocessingGroup" xmlns:wpi="http://schemas.microsoft.com/office/word/2010/wordprocessingInk" xmlns:wne="http://schemas.microsoft.com/office/word/2006/wordml" xmlns:wps="http://schemas.microsoft.com/office/word/2010/wordprocessingShape" mc:Ignorable="w14 w15 w16se w16cid w16 w16cex w16sdtdh wp14">
   <w:abstractNum w:abstractNumId="0" w15:restartNumberingAfterBreak="0">
+    <w:nsid w:val="073D6EB1"/>
+    <w:multiLevelType w:val="hybridMultilevel"/>
+    <w:tmpl w:val="A808B8FA"/>
+    <w:lvl w:ilvl="0" w:tplc="08090001">
+      <w:start w:val="1"/>
+      <w:numFmt w:val="bullet"/>
+      <w:lvlText w:val=""/>
+      <w:lvlJc w:val="left"/>
+      <w:pPr>
+        <w:ind w:left="720" w:hanging="360"/>
+      </w:pPr>
+      <w:rPr>
+        <w:rFonts w:ascii="Symbol" w:hAnsi="Symbol" w:hint="default"/>
+      </w:rPr>
+    </w:lvl>
+    <w:lvl w:ilvl="1" w:tplc="08090003" w:tentative="1">
+      <w:start w:val="1"/>
+      <w:numFmt w:val="bullet"/>
+      <w:lvlText w:val="o"/>
+      <w:lvlJc w:val="left"/>
+      <w:pPr>
+        <w:ind w:left="1440" w:hanging="360"/>
+      </w:pPr>
+      <w:rPr>
+        <w:rFonts w:ascii="Courier New" w:hAnsi="Courier New" w:cs="Courier New" w:hint="default"/>
+      </w:rPr>
+    </w:lvl>
+    <w:lvl w:ilvl="2" w:tplc="08090005" w:tentative="1">
+      <w:start w:val="1"/>
+      <w:numFmt w:val="bullet"/>
+      <w:lvlText w:val=""/>
+      <w:lvlJc w:val="left"/>
+      <w:pPr>
+        <w:ind w:left="2160" w:hanging="360"/>
+      </w:pPr>
+      <w:rPr>
+        <w:rFonts w:ascii="Wingdings" w:hAnsi="Wingdings" w:hint="default"/>
+      </w:rPr>
+    </w:lvl>
+    <w:lvl w:ilvl="3" w:tplc="08090001" w:tentative="1">
+      <w:start w:val="1"/>
+      <w:numFmt w:val="bullet"/>
+      <w:lvlText w:val=""/>
+      <w:lvlJc w:val="left"/>
+      <w:pPr>
+        <w:ind w:left="2880" w:hanging="360"/>
+      </w:pPr>
+      <w:rPr>
+        <w:rFonts w:ascii="Symbol" w:hAnsi="Symbol" w:hint="default"/>
+      </w:rPr>
+    </w:lvl>
+    <w:lvl w:ilvl="4" w:tplc="08090003" w:tentative="1">
+      <w:start w:val="1"/>
+      <w:numFmt w:val="bullet"/>
+      <w:lvlText w:val="o"/>
+      <w:lvlJc w:val="left"/>
+      <w:pPr>
+        <w:ind w:left="3600" w:hanging="360"/>
+      </w:pPr>
+      <w:rPr>
+        <w:rFonts w:ascii="Courier New" w:hAnsi="Courier New" w:cs="Courier New" w:hint="default"/>
+      </w:rPr>
+    </w:lvl>
+    <w:lvl w:ilvl="5" w:tplc="08090005" w:tentative="1">
+      <w:start w:val="1"/>
+      <w:numFmt w:val="bullet"/>
+      <w:lvlText w:val=""/>
+      <w:lvlJc w:val="left"/>
+      <w:pPr>
+        <w:ind w:left="4320" w:hanging="360"/>
+      </w:pPr>
+      <w:rPr>
+        <w:rFonts w:ascii="Wingdings" w:hAnsi="Wingdings" w:hint="default"/>
+      </w:rPr>
+    </w:lvl>
+    <w:lvl w:ilvl="6" w:tplc="08090001" w:tentative="1">
+      <w:start w:val="1"/>
+      <w:numFmt w:val="bullet"/>
+      <w:lvlText w:val=""/>
+      <w:lvlJc w:val="left"/>
+      <w:pPr>
+        <w:ind w:left="5040" w:hanging="360"/>
+      </w:pPr>
+      <w:rPr>
+        <w:rFonts w:ascii="Symbol" w:hAnsi="Symbol" w:hint="default"/>
+      </w:rPr>
+    </w:lvl>
+    <w:lvl w:ilvl="7" w:tplc="08090003" w:tentative="1">
+      <w:start w:val="1"/>
+      <w:numFmt w:val="bullet"/>
+      <w:lvlText w:val="o"/>
+      <w:lvlJc w:val="left"/>
+      <w:pPr>
+        <w:ind w:left="5760" w:hanging="360"/>
+      </w:pPr>
+      <w:rPr>
+        <w:rFonts w:ascii="Courier New" w:hAnsi="Courier New" w:cs="Courier New" w:hint="default"/>
+      </w:rPr>
+    </w:lvl>
+    <w:lvl w:ilvl="8" w:tplc="08090005" w:tentative="1">
+      <w:start w:val="1"/>
+      <w:numFmt w:val="bullet"/>
+      <w:lvlText w:val=""/>
+      <w:lvlJc w:val="left"/>
+      <w:pPr>
+        <w:ind w:left="6480" w:hanging="360"/>
+      </w:pPr>
+      <w:rPr>
+        <w:rFonts w:ascii="Wingdings" w:hAnsi="Wingdings" w:hint="default"/>
+      </w:rPr>
+    </w:lvl>
+  </w:abstractNum>
+  <w:abstractNum w:abstractNumId="1" w15:restartNumberingAfterBreak="0">
+    <w:nsid w:val="30D63C68"/>
+    <w:multiLevelType w:val="hybridMultilevel"/>
+    <w:tmpl w:val="53766AEA"/>
+    <w:lvl w:ilvl="0" w:tplc="08090001">
+      <w:start w:val="1"/>
+      <w:numFmt w:val="bullet"/>
+      <w:lvlText w:val=""/>
+      <w:lvlJc w:val="left"/>
+      <w:pPr>
+        <w:ind w:left="720" w:hanging="360"/>
+      </w:pPr>
+      <w:rPr>
+        <w:rFonts w:ascii="Symbol" w:hAnsi="Symbol" w:hint="default"/>
+      </w:rPr>
+    </w:lvl>
+    <w:lvl w:ilvl="1" w:tplc="08090003" w:tentative="1">
+      <w:start w:val="1"/>
+      <w:numFmt w:val="bullet"/>
+      <w:lvlText w:val="o"/>
+      <w:lvlJc w:val="left"/>
+      <w:pPr>
+        <w:ind w:left="1440" w:hanging="360"/>
+      </w:pPr>
+      <w:rPr>
+        <w:rFonts w:ascii="Courier New" w:hAnsi="Courier New" w:cs="Courier New" w:hint="default"/>
+      </w:rPr>
+    </w:lvl>
+    <w:lvl w:ilvl="2" w:tplc="08090005" w:tentative="1">
+      <w:start w:val="1"/>
+      <w:numFmt w:val="bullet"/>
+      <w:lvlText w:val=""/>
+      <w:lvlJc w:val="left"/>
+      <w:pPr>
+        <w:ind w:left="2160" w:hanging="360"/>
+      </w:pPr>
+      <w:rPr>
+        <w:rFonts w:ascii="Wingdings" w:hAnsi="Wingdings" w:hint="default"/>
+      </w:rPr>
+    </w:lvl>
+    <w:lvl w:ilvl="3" w:tplc="08090001" w:tentative="1">
+      <w:start w:val="1"/>
+      <w:numFmt w:val="bullet"/>
+      <w:lvlText w:val=""/>
+      <w:lvlJc w:val="left"/>
+      <w:pPr>
+        <w:ind w:left="2880" w:hanging="360"/>
+      </w:pPr>
+      <w:rPr>
+        <w:rFonts w:ascii="Symbol" w:hAnsi="Symbol" w:hint="default"/>
+      </w:rPr>
+    </w:lvl>
+    <w:lvl w:ilvl="4" w:tplc="08090003" w:tentative="1">
+      <w:start w:val="1"/>
+      <w:numFmt w:val="bullet"/>
+      <w:lvlText w:val="o"/>
+      <w:lvlJc w:val="left"/>
+      <w:pPr>
+        <w:ind w:left="3600" w:hanging="360"/>
+      </w:pPr>
+      <w:rPr>
+        <w:rFonts w:ascii="Courier New" w:hAnsi="Courier New" w:cs="Courier New" w:hint="default"/>
+      </w:rPr>
+    </w:lvl>
+    <w:lvl w:ilvl="5" w:tplc="08090005" w:tentative="1">
+      <w:start w:val="1"/>
+      <w:numFmt w:val="bullet"/>
+      <w:lvlText w:val=""/>
+      <w:lvlJc w:val="left"/>
+      <w:pPr>
+        <w:ind w:left="4320" w:hanging="360"/>
+      </w:pPr>
+      <w:rPr>
+        <w:rFonts w:ascii="Wingdings" w:hAnsi="Wingdings" w:hint="default"/>
+      </w:rPr>
+    </w:lvl>
+    <w:lvl w:ilvl="6" w:tplc="08090001" w:tentative="1">
+      <w:start w:val="1"/>
+      <w:numFmt w:val="bullet"/>
+      <w:lvlText w:val=""/>
+      <w:lvlJc w:val="left"/>
+      <w:pPr>
+        <w:ind w:left="5040" w:hanging="360"/>
+      </w:pPr>
+      <w:rPr>
+        <w:rFonts w:ascii="Symbol" w:hAnsi="Symbol" w:hint="default"/>
+      </w:rPr>
+    </w:lvl>
+    <w:lvl w:ilvl="7" w:tplc="08090003" w:tentative="1">
+      <w:start w:val="1"/>
+      <w:numFmt w:val="bullet"/>
+      <w:lvlText w:val="o"/>
+      <w:lvlJc w:val="left"/>
+      <w:pPr>
+        <w:ind w:left="5760" w:hanging="360"/>
+      </w:pPr>
+      <w:rPr>
+        <w:rFonts w:ascii="Courier New" w:hAnsi="Courier New" w:cs="Courier New" w:hint="default"/>
+      </w:rPr>
+    </w:lvl>
+    <w:lvl w:ilvl="8" w:tplc="08090005" w:tentative="1">
+      <w:start w:val="1"/>
+      <w:numFmt w:val="bullet"/>
+      <w:lvlText w:val=""/>
+      <w:lvlJc w:val="left"/>
+      <w:pPr>
+        <w:ind w:left="6480" w:hanging="360"/>
+      </w:pPr>
+      <w:rPr>
+        <w:rFonts w:ascii="Wingdings" w:hAnsi="Wingdings" w:hint="default"/>
+      </w:rPr>
+    </w:lvl>
+  </w:abstractNum>
+  <w:abstractNum w:abstractNumId="2" w15:restartNumberingAfterBreak="0">
     <w:nsid w:val="325A56D7"/>
     <w:multiLevelType w:val="multilevel"/>
     <w:tmpl w:val="D5FCCC48"/>
@@ -5125,7 +6904,7 @@
       </w:rPr>
     </w:lvl>
   </w:abstractNum>
-  <w:abstractNum w:abstractNumId="1" w15:restartNumberingAfterBreak="0">
+  <w:abstractNum w:abstractNumId="3" w15:restartNumberingAfterBreak="0">
     <w:nsid w:val="474E4A50"/>
     <w:multiLevelType w:val="multilevel"/>
     <w:tmpl w:val="D5FCCC48"/>
@@ -5246,7 +7025,7 @@
       </w:rPr>
     </w:lvl>
   </w:abstractNum>
-  <w:abstractNum w:abstractNumId="2" w15:restartNumberingAfterBreak="0">
+  <w:abstractNum w:abstractNumId="4" w15:restartNumberingAfterBreak="0">
     <w:nsid w:val="51947284"/>
     <w:multiLevelType w:val="multilevel"/>
     <w:tmpl w:val="D5FCCC48"/>
@@ -5367,7 +7146,7 @@
       </w:rPr>
     </w:lvl>
   </w:abstractNum>
-  <w:abstractNum w:abstractNumId="3" w15:restartNumberingAfterBreak="0">
+  <w:abstractNum w:abstractNumId="5" w15:restartNumberingAfterBreak="0">
     <w:nsid w:val="60457590"/>
     <w:multiLevelType w:val="multilevel"/>
     <w:tmpl w:val="D5FCCC48"/>
@@ -5488,7 +7267,120 @@
       </w:rPr>
     </w:lvl>
   </w:abstractNum>
-  <w:abstractNum w:abstractNumId="4" w15:restartNumberingAfterBreak="0">
+  <w:abstractNum w:abstractNumId="6" w15:restartNumberingAfterBreak="0">
+    <w:nsid w:val="72381465"/>
+    <w:multiLevelType w:val="hybridMultilevel"/>
+    <w:tmpl w:val="58E24A5E"/>
+    <w:lvl w:ilvl="0" w:tplc="08090001">
+      <w:start w:val="1"/>
+      <w:numFmt w:val="bullet"/>
+      <w:lvlText w:val=""/>
+      <w:lvlJc w:val="left"/>
+      <w:pPr>
+        <w:ind w:left="720" w:hanging="360"/>
+      </w:pPr>
+      <w:rPr>
+        <w:rFonts w:ascii="Symbol" w:hAnsi="Symbol" w:hint="default"/>
+      </w:rPr>
+    </w:lvl>
+    <w:lvl w:ilvl="1" w:tplc="08090003" w:tentative="1">
+      <w:start w:val="1"/>
+      <w:numFmt w:val="bullet"/>
+      <w:lvlText w:val="o"/>
+      <w:lvlJc w:val="left"/>
+      <w:pPr>
+        <w:ind w:left="1440" w:hanging="360"/>
+      </w:pPr>
+      <w:rPr>
+        <w:rFonts w:ascii="Courier New" w:hAnsi="Courier New" w:cs="Courier New" w:hint="default"/>
+      </w:rPr>
+    </w:lvl>
+    <w:lvl w:ilvl="2" w:tplc="08090005" w:tentative="1">
+      <w:start w:val="1"/>
+      <w:numFmt w:val="bullet"/>
+      <w:lvlText w:val=""/>
+      <w:lvlJc w:val="left"/>
+      <w:pPr>
+        <w:ind w:left="2160" w:hanging="360"/>
+      </w:pPr>
+      <w:rPr>
+        <w:rFonts w:ascii="Wingdings" w:hAnsi="Wingdings" w:hint="default"/>
+      </w:rPr>
+    </w:lvl>
+    <w:lvl w:ilvl="3" w:tplc="08090001" w:tentative="1">
+      <w:start w:val="1"/>
+      <w:numFmt w:val="bullet"/>
+      <w:lvlText w:val=""/>
+      <w:lvlJc w:val="left"/>
+      <w:pPr>
+        <w:ind w:left="2880" w:hanging="360"/>
+      </w:pPr>
+      <w:rPr>
+        <w:rFonts w:ascii="Symbol" w:hAnsi="Symbol" w:hint="default"/>
+      </w:rPr>
+    </w:lvl>
+    <w:lvl w:ilvl="4" w:tplc="08090003" w:tentative="1">
+      <w:start w:val="1"/>
+      <w:numFmt w:val="bullet"/>
+      <w:lvlText w:val="o"/>
+      <w:lvlJc w:val="left"/>
+      <w:pPr>
+        <w:ind w:left="3600" w:hanging="360"/>
+      </w:pPr>
+      <w:rPr>
+        <w:rFonts w:ascii="Courier New" w:hAnsi="Courier New" w:cs="Courier New" w:hint="default"/>
+      </w:rPr>
+    </w:lvl>
+    <w:lvl w:ilvl="5" w:tplc="08090005" w:tentative="1">
+      <w:start w:val="1"/>
+      <w:numFmt w:val="bullet"/>
+      <w:lvlText w:val=""/>
+      <w:lvlJc w:val="left"/>
+      <w:pPr>
+        <w:ind w:left="4320" w:hanging="360"/>
+      </w:pPr>
+      <w:rPr>
+        <w:rFonts w:ascii="Wingdings" w:hAnsi="Wingdings" w:hint="default"/>
+      </w:rPr>
+    </w:lvl>
+    <w:lvl w:ilvl="6" w:tplc="08090001" w:tentative="1">
+      <w:start w:val="1"/>
+      <w:numFmt w:val="bullet"/>
+      <w:lvlText w:val=""/>
+      <w:lvlJc w:val="left"/>
+      <w:pPr>
+        <w:ind w:left="5040" w:hanging="360"/>
+      </w:pPr>
+      <w:rPr>
+        <w:rFonts w:ascii="Symbol" w:hAnsi="Symbol" w:hint="default"/>
+      </w:rPr>
+    </w:lvl>
+    <w:lvl w:ilvl="7" w:tplc="08090003" w:tentative="1">
+      <w:start w:val="1"/>
+      <w:numFmt w:val="bullet"/>
+      <w:lvlText w:val="o"/>
+      <w:lvlJc w:val="left"/>
+      <w:pPr>
+        <w:ind w:left="5760" w:hanging="360"/>
+      </w:pPr>
+      <w:rPr>
+        <w:rFonts w:ascii="Courier New" w:hAnsi="Courier New" w:cs="Courier New" w:hint="default"/>
+      </w:rPr>
+    </w:lvl>
+    <w:lvl w:ilvl="8" w:tplc="08090005" w:tentative="1">
+      <w:start w:val="1"/>
+      <w:numFmt w:val="bullet"/>
+      <w:lvlText w:val=""/>
+      <w:lvlJc w:val="left"/>
+      <w:pPr>
+        <w:ind w:left="6480" w:hanging="360"/>
+      </w:pPr>
+      <w:rPr>
+        <w:rFonts w:ascii="Wingdings" w:hAnsi="Wingdings" w:hint="default"/>
+      </w:rPr>
+    </w:lvl>
+  </w:abstractNum>
+  <w:abstractNum w:abstractNumId="7" w15:restartNumberingAfterBreak="0">
     <w:nsid w:val="74732980"/>
     <w:multiLevelType w:val="multilevel"/>
     <w:tmpl w:val="D5FCCC48"/>
@@ -5610,19 +7502,28 @@
     </w:lvl>
   </w:abstractNum>
   <w:num w:numId="1" w16cid:durableId="1768311179">
+    <w:abstractNumId w:val="3"/>
+  </w:num>
+  <w:num w:numId="2" w16cid:durableId="520318662">
+    <w:abstractNumId w:val="7"/>
+  </w:num>
+  <w:num w:numId="3" w16cid:durableId="1507598127">
+    <w:abstractNumId w:val="5"/>
+  </w:num>
+  <w:num w:numId="4" w16cid:durableId="631247880">
+    <w:abstractNumId w:val="2"/>
+  </w:num>
+  <w:num w:numId="5" w16cid:durableId="1993556601">
+    <w:abstractNumId w:val="4"/>
+  </w:num>
+  <w:num w:numId="6" w16cid:durableId="1980259520">
+    <w:abstractNumId w:val="0"/>
+  </w:num>
+  <w:num w:numId="7" w16cid:durableId="1793935872">
     <w:abstractNumId w:val="1"/>
   </w:num>
-  <w:num w:numId="2" w16cid:durableId="520318662">
-    <w:abstractNumId w:val="4"/>
-  </w:num>
-  <w:num w:numId="3" w16cid:durableId="1507598127">
-    <w:abstractNumId w:val="3"/>
-  </w:num>
-  <w:num w:numId="4" w16cid:durableId="631247880">
-    <w:abstractNumId w:val="0"/>
-  </w:num>
-  <w:num w:numId="5" w16cid:durableId="1993556601">
-    <w:abstractNumId w:val="2"/>
+  <w:num w:numId="8" w16cid:durableId="1170218361">
+    <w:abstractNumId w:val="6"/>
   </w:num>
 </w:numbering>
 </file>

</xml_diff>